<commit_message>
wokring on cart js
</commit_message>
<xml_diff>
--- a/A3 doc.docx
+++ b/A3 doc.docx
@@ -49,7 +49,7 @@
       <w:pPr>
         <w:jc w:val="center"/>
       </w:pPr>
-      <w:hyperlink r:id="rId4" w:history="1">
+      <w:hyperlink r:id="rId5" w:history="1">
         <w:r>
           <w:rPr>
             <w:rStyle w:val="Hyperlink"/>
@@ -68,7 +68,7 @@
       <w:r>
         <w:t xml:space="preserve"> </w:t>
       </w:r>
-      <w:hyperlink r:id="rId5" w:history="1">
+      <w:hyperlink r:id="rId6" w:history="1">
         <w:r>
           <w:rPr>
             <w:rStyle w:val="Hyperlink"/>
@@ -124,17 +124,588 @@
       <w:r>
         <w:t xml:space="preserve"> which also aligns with the brand identity of being bold, vibrant and unique. Overall, the project focuses on balancing aesthetics with functionality to meet both business and user needs.</w:t>
       </w:r>
-      <w:r>
-        <w:br w:type="page"/>
-      </w:r>
     </w:p>
+    <w:p/>
+    <w:p/>
     <w:p>
       <w:pPr>
         <w:pStyle w:val="Heading1"/>
         <w:jc w:val="center"/>
       </w:pPr>
       <w:r>
+        <w:br w:type="page"/>
+      </w:r>
+      <w:r>
+        <w:rPr>
+          <w:noProof/>
+        </w:rPr>
         <w:lastRenderedPageBreak/>
+        <w:drawing>
+          <wp:anchor distT="0" distB="0" distL="114300" distR="114300" simplePos="0" relativeHeight="251662336" behindDoc="1" locked="0" layoutInCell="1" allowOverlap="1" wp14:anchorId="4EAD8F4E" wp14:editId="15632A51">
+            <wp:simplePos x="0" y="0"/>
+            <wp:positionH relativeFrom="margin">
+              <wp:posOffset>5356225</wp:posOffset>
+            </wp:positionH>
+            <wp:positionV relativeFrom="paragraph">
+              <wp:posOffset>599440</wp:posOffset>
+            </wp:positionV>
+            <wp:extent cx="1718945" cy="2428875"/>
+            <wp:effectExtent l="0" t="0" r="0" b="9525"/>
+            <wp:wrapTight wrapText="bothSides">
+              <wp:wrapPolygon edited="0">
+                <wp:start x="0" y="0"/>
+                <wp:lineTo x="0" y="21515"/>
+                <wp:lineTo x="21305" y="21515"/>
+                <wp:lineTo x="21305" y="0"/>
+                <wp:lineTo x="0" y="0"/>
+              </wp:wrapPolygon>
+            </wp:wrapTight>
+            <wp:docPr id="1806461073" name="Picture 4"/>
+            <wp:cNvGraphicFramePr>
+              <a:graphicFrameLocks xmlns:a="http://schemas.openxmlformats.org/drawingml/2006/main" noChangeAspect="1"/>
+            </wp:cNvGraphicFramePr>
+            <a:graphic xmlns:a="http://schemas.openxmlformats.org/drawingml/2006/main">
+              <a:graphicData uri="http://schemas.openxmlformats.org/drawingml/2006/picture">
+                <pic:pic xmlns:pic="http://schemas.openxmlformats.org/drawingml/2006/picture">
+                  <pic:nvPicPr>
+                    <pic:cNvPr id="0" name="Picture 4"/>
+                    <pic:cNvPicPr>
+                      <a:picLocks noChangeAspect="1" noChangeArrowheads="1"/>
+                    </pic:cNvPicPr>
+                  </pic:nvPicPr>
+                  <pic:blipFill>
+                    <a:blip r:embed="rId7" cstate="print">
+                      <a:extLst>
+                        <a:ext uri="{28A0092B-C50C-407E-A947-70E740481C1C}">
+                          <a14:useLocalDpi xmlns:a14="http://schemas.microsoft.com/office/drawing/2010/main" val="0"/>
+                        </a:ext>
+                      </a:extLst>
+                    </a:blip>
+                    <a:srcRect/>
+                    <a:stretch>
+                      <a:fillRect/>
+                    </a:stretch>
+                  </pic:blipFill>
+                  <pic:spPr bwMode="auto">
+                    <a:xfrm>
+                      <a:off x="0" y="0"/>
+                      <a:ext cx="1718945" cy="2428875"/>
+                    </a:xfrm>
+                    <a:prstGeom prst="rect">
+                      <a:avLst/>
+                    </a:prstGeom>
+                    <a:noFill/>
+                    <a:ln>
+                      <a:noFill/>
+                    </a:ln>
+                  </pic:spPr>
+                </pic:pic>
+              </a:graphicData>
+            </a:graphic>
+            <wp14:sizeRelH relativeFrom="margin">
+              <wp14:pctWidth>0</wp14:pctWidth>
+            </wp14:sizeRelH>
+            <wp14:sizeRelV relativeFrom="margin">
+              <wp14:pctHeight>0</wp14:pctHeight>
+            </wp14:sizeRelV>
+          </wp:anchor>
+        </w:drawing>
+      </w:r>
+      <w:r>
+        <w:rPr>
+          <w:noProof/>
+        </w:rPr>
+        <w:drawing>
+          <wp:anchor distT="0" distB="0" distL="114300" distR="114300" simplePos="0" relativeHeight="251661312" behindDoc="1" locked="0" layoutInCell="1" allowOverlap="1" wp14:anchorId="5E236D58" wp14:editId="3D26D26B">
+            <wp:simplePos x="0" y="0"/>
+            <wp:positionH relativeFrom="margin">
+              <wp:align>center</wp:align>
+            </wp:positionH>
+            <wp:positionV relativeFrom="paragraph">
+              <wp:posOffset>603250</wp:posOffset>
+            </wp:positionV>
+            <wp:extent cx="1718945" cy="2428875"/>
+            <wp:effectExtent l="0" t="0" r="0" b="9525"/>
+            <wp:wrapTight wrapText="bothSides">
+              <wp:wrapPolygon edited="0">
+                <wp:start x="0" y="0"/>
+                <wp:lineTo x="0" y="21515"/>
+                <wp:lineTo x="21305" y="21515"/>
+                <wp:lineTo x="21305" y="0"/>
+                <wp:lineTo x="0" y="0"/>
+              </wp:wrapPolygon>
+            </wp:wrapTight>
+            <wp:docPr id="50764827" name="Picture 3"/>
+            <wp:cNvGraphicFramePr>
+              <a:graphicFrameLocks xmlns:a="http://schemas.openxmlformats.org/drawingml/2006/main" noChangeAspect="1"/>
+            </wp:cNvGraphicFramePr>
+            <a:graphic xmlns:a="http://schemas.openxmlformats.org/drawingml/2006/main">
+              <a:graphicData uri="http://schemas.openxmlformats.org/drawingml/2006/picture">
+                <pic:pic xmlns:pic="http://schemas.openxmlformats.org/drawingml/2006/picture">
+                  <pic:nvPicPr>
+                    <pic:cNvPr id="0" name="Picture 3"/>
+                    <pic:cNvPicPr>
+                      <a:picLocks noChangeAspect="1" noChangeArrowheads="1"/>
+                    </pic:cNvPicPr>
+                  </pic:nvPicPr>
+                  <pic:blipFill>
+                    <a:blip r:embed="rId8" cstate="print">
+                      <a:extLst>
+                        <a:ext uri="{28A0092B-C50C-407E-A947-70E740481C1C}">
+                          <a14:useLocalDpi xmlns:a14="http://schemas.microsoft.com/office/drawing/2010/main" val="0"/>
+                        </a:ext>
+                      </a:extLst>
+                    </a:blip>
+                    <a:srcRect/>
+                    <a:stretch>
+                      <a:fillRect/>
+                    </a:stretch>
+                  </pic:blipFill>
+                  <pic:spPr bwMode="auto">
+                    <a:xfrm>
+                      <a:off x="0" y="0"/>
+                      <a:ext cx="1718945" cy="2428875"/>
+                    </a:xfrm>
+                    <a:prstGeom prst="rect">
+                      <a:avLst/>
+                    </a:prstGeom>
+                    <a:noFill/>
+                    <a:ln>
+                      <a:noFill/>
+                    </a:ln>
+                  </pic:spPr>
+                </pic:pic>
+              </a:graphicData>
+            </a:graphic>
+            <wp14:sizeRelH relativeFrom="margin">
+              <wp14:pctWidth>0</wp14:pctWidth>
+            </wp14:sizeRelH>
+            <wp14:sizeRelV relativeFrom="margin">
+              <wp14:pctHeight>0</wp14:pctHeight>
+            </wp14:sizeRelV>
+          </wp:anchor>
+        </w:drawing>
+      </w:r>
+      <w:r>
+        <w:rPr>
+          <w:noProof/>
+        </w:rPr>
+        <w:drawing>
+          <wp:anchor distT="0" distB="0" distL="114300" distR="114300" simplePos="0" relativeHeight="251660288" behindDoc="1" locked="0" layoutInCell="1" allowOverlap="1" wp14:anchorId="1E790D26" wp14:editId="74FA3096">
+            <wp:simplePos x="0" y="0"/>
+            <wp:positionH relativeFrom="margin">
+              <wp:posOffset>1767072</wp:posOffset>
+            </wp:positionH>
+            <wp:positionV relativeFrom="paragraph">
+              <wp:posOffset>593090</wp:posOffset>
+            </wp:positionV>
+            <wp:extent cx="1725930" cy="2439035"/>
+            <wp:effectExtent l="0" t="0" r="7620" b="0"/>
+            <wp:wrapTight wrapText="bothSides">
+              <wp:wrapPolygon edited="0">
+                <wp:start x="0" y="0"/>
+                <wp:lineTo x="0" y="21426"/>
+                <wp:lineTo x="21457" y="21426"/>
+                <wp:lineTo x="21457" y="0"/>
+                <wp:lineTo x="0" y="0"/>
+              </wp:wrapPolygon>
+            </wp:wrapTight>
+            <wp:docPr id="431464037" name="Picture 5"/>
+            <wp:cNvGraphicFramePr>
+              <a:graphicFrameLocks xmlns:a="http://schemas.openxmlformats.org/drawingml/2006/main" noChangeAspect="1"/>
+            </wp:cNvGraphicFramePr>
+            <a:graphic xmlns:a="http://schemas.openxmlformats.org/drawingml/2006/main">
+              <a:graphicData uri="http://schemas.openxmlformats.org/drawingml/2006/picture">
+                <pic:pic xmlns:pic="http://schemas.openxmlformats.org/drawingml/2006/picture">
+                  <pic:nvPicPr>
+                    <pic:cNvPr id="0" name="Picture 5"/>
+                    <pic:cNvPicPr>
+                      <a:picLocks noChangeAspect="1" noChangeArrowheads="1"/>
+                    </pic:cNvPicPr>
+                  </pic:nvPicPr>
+                  <pic:blipFill>
+                    <a:blip r:embed="rId9" cstate="print">
+                      <a:extLst>
+                        <a:ext uri="{28A0092B-C50C-407E-A947-70E740481C1C}">
+                          <a14:useLocalDpi xmlns:a14="http://schemas.microsoft.com/office/drawing/2010/main" val="0"/>
+                        </a:ext>
+                      </a:extLst>
+                    </a:blip>
+                    <a:srcRect/>
+                    <a:stretch>
+                      <a:fillRect/>
+                    </a:stretch>
+                  </pic:blipFill>
+                  <pic:spPr bwMode="auto">
+                    <a:xfrm>
+                      <a:off x="0" y="0"/>
+                      <a:ext cx="1725930" cy="2439035"/>
+                    </a:xfrm>
+                    <a:prstGeom prst="rect">
+                      <a:avLst/>
+                    </a:prstGeom>
+                    <a:noFill/>
+                    <a:ln>
+                      <a:noFill/>
+                    </a:ln>
+                  </pic:spPr>
+                </pic:pic>
+              </a:graphicData>
+            </a:graphic>
+            <wp14:sizeRelH relativeFrom="margin">
+              <wp14:pctWidth>0</wp14:pctWidth>
+            </wp14:sizeRelH>
+            <wp14:sizeRelV relativeFrom="margin">
+              <wp14:pctHeight>0</wp14:pctHeight>
+            </wp14:sizeRelV>
+          </wp:anchor>
+        </w:drawing>
+      </w:r>
+      <w:r>
+        <w:rPr>
+          <w:noProof/>
+        </w:rPr>
+        <w:drawing>
+          <wp:anchor distT="0" distB="0" distL="114300" distR="114300" simplePos="0" relativeHeight="251658240" behindDoc="1" locked="0" layoutInCell="1" allowOverlap="1" wp14:anchorId="0831CA90" wp14:editId="0BB6DC18">
+            <wp:simplePos x="0" y="0"/>
+            <wp:positionH relativeFrom="margin">
+              <wp:align>left</wp:align>
+            </wp:positionH>
+            <wp:positionV relativeFrom="paragraph">
+              <wp:posOffset>593867</wp:posOffset>
+            </wp:positionV>
+            <wp:extent cx="1725930" cy="2439035"/>
+            <wp:effectExtent l="0" t="0" r="7620" b="0"/>
+            <wp:wrapTight wrapText="bothSides">
+              <wp:wrapPolygon edited="0">
+                <wp:start x="0" y="0"/>
+                <wp:lineTo x="0" y="21426"/>
+                <wp:lineTo x="21457" y="21426"/>
+                <wp:lineTo x="21457" y="0"/>
+                <wp:lineTo x="0" y="0"/>
+              </wp:wrapPolygon>
+            </wp:wrapTight>
+            <wp:docPr id="1542428729" name="Picture 1"/>
+            <wp:cNvGraphicFramePr>
+              <a:graphicFrameLocks xmlns:a="http://schemas.openxmlformats.org/drawingml/2006/main" noChangeAspect="1"/>
+            </wp:cNvGraphicFramePr>
+            <a:graphic xmlns:a="http://schemas.openxmlformats.org/drawingml/2006/main">
+              <a:graphicData uri="http://schemas.openxmlformats.org/drawingml/2006/picture">
+                <pic:pic xmlns:pic="http://schemas.openxmlformats.org/drawingml/2006/picture">
+                  <pic:nvPicPr>
+                    <pic:cNvPr id="0" name="Picture 1"/>
+                    <pic:cNvPicPr>
+                      <a:picLocks noChangeAspect="1" noChangeArrowheads="1"/>
+                    </pic:cNvPicPr>
+                  </pic:nvPicPr>
+                  <pic:blipFill>
+                    <a:blip r:embed="rId10" cstate="print">
+                      <a:extLst>
+                        <a:ext uri="{28A0092B-C50C-407E-A947-70E740481C1C}">
+                          <a14:useLocalDpi xmlns:a14="http://schemas.microsoft.com/office/drawing/2010/main"/>
+                        </a:ext>
+                      </a:extLst>
+                    </a:blip>
+                    <a:srcRect/>
+                    <a:stretch>
+                      <a:fillRect/>
+                    </a:stretch>
+                  </pic:blipFill>
+                  <pic:spPr bwMode="auto">
+                    <a:xfrm>
+                      <a:off x="0" y="0"/>
+                      <a:ext cx="1725930" cy="2439035"/>
+                    </a:xfrm>
+                    <a:prstGeom prst="rect">
+                      <a:avLst/>
+                    </a:prstGeom>
+                    <a:noFill/>
+                    <a:ln>
+                      <a:noFill/>
+                    </a:ln>
+                  </pic:spPr>
+                </pic:pic>
+              </a:graphicData>
+            </a:graphic>
+            <wp14:sizeRelH relativeFrom="margin">
+              <wp14:pctWidth>0</wp14:pctWidth>
+            </wp14:sizeRelH>
+            <wp14:sizeRelV relativeFrom="margin">
+              <wp14:pctHeight>0</wp14:pctHeight>
+            </wp14:sizeRelV>
+          </wp:anchor>
+        </w:drawing>
+      </w:r>
+      <w:r>
+        <w:t>Structure annotation</w:t>
+      </w:r>
+    </w:p>
+    <w:p>
+      <w:r>
+        <w:rPr>
+          <w:noProof/>
+        </w:rPr>
+        <w:drawing>
+          <wp:anchor distT="0" distB="0" distL="114300" distR="114300" simplePos="0" relativeHeight="251659264" behindDoc="1" locked="0" layoutInCell="1" allowOverlap="1" wp14:anchorId="4041EFE7" wp14:editId="050E2980">
+            <wp:simplePos x="0" y="0"/>
+            <wp:positionH relativeFrom="margin">
+              <wp:align>left</wp:align>
+            </wp:positionH>
+            <wp:positionV relativeFrom="paragraph">
+              <wp:posOffset>2018030</wp:posOffset>
+            </wp:positionV>
+            <wp:extent cx="1235075" cy="2973070"/>
+            <wp:effectExtent l="7303" t="0" r="0" b="0"/>
+            <wp:wrapTight wrapText="bothSides">
+              <wp:wrapPolygon edited="0">
+                <wp:start x="128" y="21653"/>
+                <wp:lineTo x="21117" y="21653"/>
+                <wp:lineTo x="21117" y="201"/>
+                <wp:lineTo x="128" y="201"/>
+                <wp:lineTo x="128" y="21653"/>
+              </wp:wrapPolygon>
+            </wp:wrapTight>
+            <wp:docPr id="78365716" name="Picture 6"/>
+            <wp:cNvGraphicFramePr>
+              <a:graphicFrameLocks xmlns:a="http://schemas.openxmlformats.org/drawingml/2006/main" noChangeAspect="1"/>
+            </wp:cNvGraphicFramePr>
+            <a:graphic xmlns:a="http://schemas.openxmlformats.org/drawingml/2006/main">
+              <a:graphicData uri="http://schemas.openxmlformats.org/drawingml/2006/picture">
+                <pic:pic xmlns:pic="http://schemas.openxmlformats.org/drawingml/2006/picture">
+                  <pic:nvPicPr>
+                    <pic:cNvPr id="0" name="Picture 6"/>
+                    <pic:cNvPicPr>
+                      <a:picLocks noChangeAspect="1" noChangeArrowheads="1"/>
+                    </pic:cNvPicPr>
+                  </pic:nvPicPr>
+                  <pic:blipFill rotWithShape="1">
+                    <a:blip r:embed="rId11" cstate="print">
+                      <a:extLst>
+                        <a:ext uri="{28A0092B-C50C-407E-A947-70E740481C1C}">
+                          <a14:useLocalDpi xmlns:a14="http://schemas.microsoft.com/office/drawing/2010/main" val="0"/>
+                        </a:ext>
+                      </a:extLst>
+                    </a:blip>
+                    <a:srcRect r="41284"/>
+                    <a:stretch/>
+                  </pic:blipFill>
+                  <pic:spPr bwMode="auto">
+                    <a:xfrm rot="5400000">
+                      <a:off x="0" y="0"/>
+                      <a:ext cx="1235075" cy="2973070"/>
+                    </a:xfrm>
+                    <a:prstGeom prst="rect">
+                      <a:avLst/>
+                    </a:prstGeom>
+                    <a:noFill/>
+                    <a:ln>
+                      <a:noFill/>
+                    </a:ln>
+                    <a:extLst>
+                      <a:ext uri="{53640926-AAD7-44D8-BBD7-CCE9431645EC}">
+                        <a14:shadowObscured xmlns:a14="http://schemas.microsoft.com/office/drawing/2010/main"/>
+                      </a:ext>
+                    </a:extLst>
+                  </pic:spPr>
+                </pic:pic>
+              </a:graphicData>
+            </a:graphic>
+            <wp14:sizeRelH relativeFrom="margin">
+              <wp14:pctWidth>0</wp14:pctWidth>
+            </wp14:sizeRelH>
+            <wp14:sizeRelV relativeFrom="margin">
+              <wp14:pctHeight>0</wp14:pctHeight>
+            </wp14:sizeRelV>
+          </wp:anchor>
+        </w:drawing>
+      </w:r>
+      <w:r>
+        <w:rPr>
+          <w:noProof/>
+        </w:rPr>
+        <w:drawing>
+          <wp:anchor distT="0" distB="0" distL="114300" distR="114300" simplePos="0" relativeHeight="251663360" behindDoc="1" locked="0" layoutInCell="1" allowOverlap="1" wp14:anchorId="68C1D1A9" wp14:editId="6A8E6D0B">
+            <wp:simplePos x="0" y="0"/>
+            <wp:positionH relativeFrom="column">
+              <wp:posOffset>7110095</wp:posOffset>
+            </wp:positionH>
+            <wp:positionV relativeFrom="paragraph">
+              <wp:posOffset>207645</wp:posOffset>
+            </wp:positionV>
+            <wp:extent cx="1723390" cy="2435225"/>
+            <wp:effectExtent l="0" t="0" r="0" b="3175"/>
+            <wp:wrapTight wrapText="bothSides">
+              <wp:wrapPolygon edited="0">
+                <wp:start x="0" y="0"/>
+                <wp:lineTo x="0" y="21459"/>
+                <wp:lineTo x="21250" y="21459"/>
+                <wp:lineTo x="21250" y="0"/>
+                <wp:lineTo x="0" y="0"/>
+              </wp:wrapPolygon>
+            </wp:wrapTight>
+            <wp:docPr id="675676481" name="Picture 2"/>
+            <wp:cNvGraphicFramePr>
+              <a:graphicFrameLocks xmlns:a="http://schemas.openxmlformats.org/drawingml/2006/main" noChangeAspect="1"/>
+            </wp:cNvGraphicFramePr>
+            <a:graphic xmlns:a="http://schemas.openxmlformats.org/drawingml/2006/main">
+              <a:graphicData uri="http://schemas.openxmlformats.org/drawingml/2006/picture">
+                <pic:pic xmlns:pic="http://schemas.openxmlformats.org/drawingml/2006/picture">
+                  <pic:nvPicPr>
+                    <pic:cNvPr id="675676481" name="Picture 2"/>
+                    <pic:cNvPicPr>
+                      <a:picLocks noChangeAspect="1" noChangeArrowheads="1"/>
+                    </pic:cNvPicPr>
+                  </pic:nvPicPr>
+                  <pic:blipFill>
+                    <a:blip r:embed="rId12" cstate="print">
+                      <a:extLst>
+                        <a:ext uri="{28A0092B-C50C-407E-A947-70E740481C1C}">
+                          <a14:useLocalDpi xmlns:a14="http://schemas.microsoft.com/office/drawing/2010/main" val="0"/>
+                        </a:ext>
+                      </a:extLst>
+                    </a:blip>
+                    <a:srcRect/>
+                    <a:stretch>
+                      <a:fillRect/>
+                    </a:stretch>
+                  </pic:blipFill>
+                  <pic:spPr bwMode="auto">
+                    <a:xfrm>
+                      <a:off x="0" y="0"/>
+                      <a:ext cx="1723390" cy="2435225"/>
+                    </a:xfrm>
+                    <a:prstGeom prst="rect">
+                      <a:avLst/>
+                    </a:prstGeom>
+                    <a:noFill/>
+                    <a:ln>
+                      <a:noFill/>
+                    </a:ln>
+                  </pic:spPr>
+                </pic:pic>
+              </a:graphicData>
+            </a:graphic>
+            <wp14:sizeRelH relativeFrom="margin">
+              <wp14:pctWidth>0</wp14:pctWidth>
+            </wp14:sizeRelH>
+            <wp14:sizeRelV relativeFrom="margin">
+              <wp14:pctHeight>0</wp14:pctHeight>
+            </wp14:sizeRelV>
+          </wp:anchor>
+        </w:drawing>
+      </w:r>
+    </w:p>
+    <w:p>
+      <w:r>
+        <w:rPr>
+          <w:noProof/>
+        </w:rPr>
+        <mc:AlternateContent>
+          <mc:Choice Requires="wps">
+            <w:drawing>
+              <wp:anchor distT="45720" distB="45720" distL="114300" distR="114300" simplePos="0" relativeHeight="251665408" behindDoc="0" locked="0" layoutInCell="1" allowOverlap="1" wp14:anchorId="051CE6D7" wp14:editId="142C0078">
+                <wp:simplePos x="0" y="0"/>
+                <wp:positionH relativeFrom="margin">
+                  <wp:align>right</wp:align>
+                </wp:positionH>
+                <wp:positionV relativeFrom="paragraph">
+                  <wp:posOffset>2583180</wp:posOffset>
+                </wp:positionV>
+                <wp:extent cx="5567680" cy="2326640"/>
+                <wp:effectExtent l="0" t="0" r="13970" b="16510"/>
+                <wp:wrapSquare wrapText="bothSides"/>
+                <wp:docPr id="217" name="Text Box 2"/>
+                <wp:cNvGraphicFramePr>
+                  <a:graphicFrameLocks xmlns:a="http://schemas.openxmlformats.org/drawingml/2006/main"/>
+                </wp:cNvGraphicFramePr>
+                <a:graphic xmlns:a="http://schemas.openxmlformats.org/drawingml/2006/main">
+                  <a:graphicData uri="http://schemas.microsoft.com/office/word/2010/wordprocessingShape">
+                    <wps:wsp>
+                      <wps:cNvSpPr txBox="1">
+                        <a:spLocks noChangeArrowheads="1"/>
+                      </wps:cNvSpPr>
+                      <wps:spPr bwMode="auto">
+                        <a:xfrm>
+                          <a:off x="0" y="0"/>
+                          <a:ext cx="5567680" cy="2326943"/>
+                        </a:xfrm>
+                        <a:prstGeom prst="rect">
+                          <a:avLst/>
+                        </a:prstGeom>
+                        <a:noFill/>
+                        <a:ln w="9525">
+                          <a:solidFill>
+                            <a:srgbClr val="000000"/>
+                          </a:solidFill>
+                          <a:miter lim="800000"/>
+                          <a:headEnd/>
+                          <a:tailEnd/>
+                        </a:ln>
+                      </wps:spPr>
+                      <wps:txbx>
+                        <w:txbxContent>
+                          <w:p>
+                            <w:r>
+                              <w:t xml:space="preserve">I have annotated the structurally complex pages of my Figma design to display the tags I plan on using and the structuring I will follow in my pages. As displayed, I will group large sections of content with “div” tags, which will help is separate and establishing groups of content. Within each “div”, if required, I will further employ “div” tags to group content, such as product listings, which have common fate. This will allow for each manipulation and arrangement of groups of items within their larger group. Under every “div” tag there will be the relevant content tag, such as “h1”, “h2”, “h3” for headings and sub headings, as well as “a” for links and “img” for images. Some images may also be used as links under the “a” tag. </w:t>
+                            </w:r>
+                            <w:r>
+                              <w:t>I will also use the “button” and “select” tag where necessary, as well as the “input” tag to take in user input.</w:t>
+                            </w:r>
+                          </w:p>
+                        </w:txbxContent>
+                      </wps:txbx>
+                      <wps:bodyPr rot="0" vert="horz" wrap="square" lIns="91440" tIns="45720" rIns="91440" bIns="45720" anchor="t" anchorCtr="0">
+                        <a:noAutofit/>
+                      </wps:bodyPr>
+                    </wps:wsp>
+                  </a:graphicData>
+                </a:graphic>
+                <wp14:sizeRelH relativeFrom="margin">
+                  <wp14:pctWidth>0</wp14:pctWidth>
+                </wp14:sizeRelH>
+                <wp14:sizeRelV relativeFrom="margin">
+                  <wp14:pctHeight>0</wp14:pctHeight>
+                </wp14:sizeRelV>
+              </wp:anchor>
+            </w:drawing>
+          </mc:Choice>
+          <mc:Fallback>
+            <w:pict>
+              <v:shapetype w14:anchorId="051CE6D7" id="_x0000_t202" coordsize="21600,21600" o:spt="202" path="m,l,21600r21600,l21600,xe">
+                <v:stroke joinstyle="miter"/>
+                <v:path gradientshapeok="t" o:connecttype="rect"/>
+              </v:shapetype>
+              <v:shape id="Text Box 2" o:spid="_x0000_s1026" type="#_x0000_t202" style="position:absolute;margin-left:387.2pt;margin-top:203.4pt;width:438.4pt;height:183.2pt;z-index:251665408;visibility:visible;mso-wrap-style:square;mso-width-percent:0;mso-height-percent:0;mso-wrap-distance-left:9pt;mso-wrap-distance-top:3.6pt;mso-wrap-distance-right:9pt;mso-wrap-distance-bottom:3.6pt;mso-position-horizontal:right;mso-position-horizontal-relative:margin;mso-position-vertical:absolute;mso-position-vertical-relative:text;mso-width-percent:0;mso-height-percent:0;mso-width-relative:margin;mso-height-relative:margin;v-text-anchor:top" o:gfxdata="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" filled="f">
+                <v:textbox>
+                  <w:txbxContent>
+                    <w:p>
+                      <w:r>
+                        <w:t xml:space="preserve">I have annotated the structurally complex pages of my Figma design to display the tags I plan on using and the structuring I will follow in my pages. As displayed, I will group large sections of content with “div” tags, which will help is separate and establishing groups of content. Within each “div”, if required, I will further employ “div” tags to group content, such as product listings, which have common fate. This will allow for each manipulation and arrangement of groups of items within their larger group. Under every “div” tag there will be the relevant content tag, such as “h1”, “h2”, “h3” for headings and sub headings, as well as “a” for links and “img” for images. Some images may also be used as links under the “a” tag. </w:t>
+                      </w:r>
+                      <w:r>
+                        <w:t>I will also use the “button” and “select” tag where necessary, as well as the “input” tag to take in user input.</w:t>
+                      </w:r>
+                    </w:p>
+                  </w:txbxContent>
+                </v:textbox>
+                <w10:wrap type="square" anchorx="margin"/>
+              </v:shape>
+            </w:pict>
+          </mc:Fallback>
+        </mc:AlternateContent>
+      </w:r>
+      <w:r>
+        <w:br w:type="page"/>
+      </w:r>
+    </w:p>
+    <w:p/>
+    <w:p/>
+    <w:p>
+      <w:pPr>
+        <w:pStyle w:val="Heading1"/>
+        <w:jc w:val="center"/>
+      </w:pPr>
+      <w:r>
         <w:t>Changes and Improvements</w:t>
       </w:r>
     </w:p>
@@ -1424,4 +1995,16 @@
     </a:ext>
   </a:extLst>
 </a:theme>
+</file>
+
+<file path=customXml/item1.xml><?xml version="1.0" encoding="utf-8"?>
+<b:Sources xmlns:b="http://schemas.openxmlformats.org/officeDocument/2006/bibliography" xmlns="http://schemas.openxmlformats.org/officeDocument/2006/bibliography" SelectedStyle="\APASixthEditionOfficeOnline.xsl" StyleName="APA" Version="6"/>
+</file>
+
+<file path=customXml/itemProps1.xml><?xml version="1.0" encoding="utf-8"?>
+<ds:datastoreItem xmlns:ds="http://schemas.openxmlformats.org/officeDocument/2006/customXml" ds:itemID="{E1B244B0-CF65-4A47-93C0-6D77227BC9A0}">
+  <ds:schemaRefs>
+    <ds:schemaRef ds:uri="http://schemas.openxmlformats.org/officeDocument/2006/bibliography"/>
+  </ds:schemaRefs>
+</ds:datastoreItem>
 </file>
</xml_diff>

<commit_message>
name chaned to index
</commit_message>
<xml_diff>
--- a/A3 doc.docx
+++ b/A3 doc.docx
@@ -6,53 +6,87 @@
       <w:pPr>
         <w:pStyle w:val="Title"/>
         <w:jc w:val="center"/>
+        <w:rPr>
+          <w:rFonts w:ascii="Yu Gothic UI Semibold" w:eastAsia="Yu Gothic UI Semibold" w:hAnsi="Yu Gothic UI Semibold"/>
+        </w:rPr>
       </w:pPr>
       <w:bookmarkStart w:id="0" w:name="_Hlk194640851"/>
       <w:bookmarkEnd w:id="0"/>
       <w:r>
+        <w:rPr>
+          <w:rFonts w:ascii="Yu Gothic UI Semibold" w:eastAsia="Yu Gothic UI Semibold" w:hAnsi="Yu Gothic UI Semibold"/>
+        </w:rPr>
         <w:t>Assignment 3 – UI implementation</w:t>
       </w:r>
     </w:p>
     <w:p>
       <w:pPr>
         <w:jc w:val="center"/>
-      </w:pPr>
-      <w:r>
+        <w:rPr>
+          <w:rFonts w:ascii="Yu Gothic UI Light" w:eastAsia="Yu Gothic UI Light" w:hAnsi="Yu Gothic UI Light"/>
+        </w:rPr>
+      </w:pPr>
+      <w:r>
+        <w:rPr>
+          <w:rFonts w:ascii="Yu Gothic UI Light" w:eastAsia="Yu Gothic UI Light" w:hAnsi="Yu Gothic UI Light"/>
+        </w:rPr>
         <w:t>INFO20005 – User Interface Development</w:t>
       </w:r>
     </w:p>
     <w:p>
       <w:pPr>
         <w:jc w:val="center"/>
-      </w:pPr>
-      <w:r>
+        <w:rPr>
+          <w:rFonts w:ascii="Yu Gothic UI Light" w:eastAsia="Yu Gothic UI Light" w:hAnsi="Yu Gothic UI Light"/>
+        </w:rPr>
+      </w:pPr>
+      <w:r>
+        <w:rPr>
+          <w:rFonts w:ascii="Yu Gothic UI Light" w:eastAsia="Yu Gothic UI Light" w:hAnsi="Yu Gothic UI Light"/>
+        </w:rPr>
         <w:t>Revant Srivastava – 1617157</w:t>
       </w:r>
     </w:p>
     <w:p>
       <w:pPr>
         <w:jc w:val="center"/>
-      </w:pPr>
-      <w:r>
+        <w:rPr>
+          <w:rFonts w:ascii="Yu Gothic UI Light" w:eastAsia="Yu Gothic UI Light" w:hAnsi="Yu Gothic UI Light"/>
+        </w:rPr>
+      </w:pPr>
+      <w:r>
+        <w:rPr>
+          <w:rFonts w:ascii="Yu Gothic UI Light" w:eastAsia="Yu Gothic UI Light" w:hAnsi="Yu Gothic UI Light"/>
+        </w:rPr>
         <w:t>Tutor – Le Fang</w:t>
       </w:r>
     </w:p>
     <w:p>
       <w:pPr>
         <w:jc w:val="center"/>
-      </w:pPr>
-      <w:r>
+        <w:rPr>
+          <w:rFonts w:ascii="Yu Gothic UI Light" w:eastAsia="Yu Gothic UI Light" w:hAnsi="Yu Gothic UI Light"/>
+        </w:rPr>
+      </w:pPr>
+      <w:r>
+        <w:rPr>
+          <w:rFonts w:ascii="Yu Gothic UI Light" w:eastAsia="Yu Gothic UI Light" w:hAnsi="Yu Gothic UI Light"/>
+        </w:rPr>
         <w:t>Tutorial time – Friday 12pm</w:t>
       </w:r>
     </w:p>
     <w:p>
       <w:pPr>
         <w:jc w:val="center"/>
+        <w:rPr>
+          <w:rFonts w:ascii="Yu Gothic UI Light" w:eastAsia="Yu Gothic UI Light" w:hAnsi="Yu Gothic UI Light"/>
+        </w:rPr>
       </w:pPr>
       <w:hyperlink r:id="rId5" w:history="1">
         <w:r>
           <w:rPr>
             <w:rStyle w:val="Hyperlink"/>
+            <w:rFonts w:ascii="Yu Gothic UI Light" w:eastAsia="Yu Gothic UI Light" w:hAnsi="Yu Gothic UI Light"/>
           </w:rPr>
           <w:t>revants@student.unimelb.edu.au</w:t>
         </w:r>
@@ -61,25 +95,73 @@
     <w:p>
       <w:pPr>
         <w:jc w:val="center"/>
-      </w:pPr>
-      <w:r>
-        <w:t>GitHub repo:</w:t>
-      </w:r>
-      <w:r>
+        <w:rPr>
+          <w:lang w:val="es-ES"/>
+        </w:rPr>
+      </w:pPr>
+      <w:r>
+        <w:rPr>
+          <w:rFonts w:ascii="Yu Gothic UI Light" w:eastAsia="Yu Gothic UI Light" w:hAnsi="Yu Gothic UI Light"/>
+          <w:lang w:val="es-ES"/>
+        </w:rPr>
+        <w:t>GitHub repo</w:t>
+      </w:r>
+      <w:r>
+        <w:rPr>
+          <w:rFonts w:ascii="Yu Gothic UI Light" w:eastAsia="Yu Gothic UI Light" w:hAnsi="Yu Gothic UI Light"/>
+          <w:lang w:val="es-ES"/>
+        </w:rPr>
+        <w:t>si</w:t>
+      </w:r>
+      <w:r>
+        <w:rPr>
+          <w:rFonts w:ascii="Yu Gothic UI Light" w:eastAsia="Yu Gothic UI Light" w:hAnsi="Yu Gothic UI Light"/>
+          <w:lang w:val="es-ES"/>
+        </w:rPr>
+        <w:t>tory</w:t>
+      </w:r>
+      <w:r>
+        <w:rPr>
+          <w:rFonts w:ascii="Yu Gothic UI Light" w:eastAsia="Yu Gothic UI Light" w:hAnsi="Yu Gothic UI Light"/>
+          <w:lang w:val="es-ES"/>
+        </w:rPr>
+        <w:t>:</w:t>
+      </w:r>
+      <w:r>
+        <w:rPr>
+          <w:rFonts w:ascii="Yu Gothic UI Light" w:eastAsia="Yu Gothic UI Light" w:hAnsi="Yu Gothic UI Light"/>
+          <w:lang w:val="es-ES"/>
+        </w:rPr>
         <w:t xml:space="preserve"> </w:t>
       </w:r>
       <w:hyperlink r:id="rId6" w:history="1">
         <w:r>
           <w:rPr>
             <w:rStyle w:val="Hyperlink"/>
+            <w:rFonts w:ascii="Yu Gothic UI Light" w:eastAsia="Yu Gothic UI Light" w:hAnsi="Yu Gothic UI Light"/>
+            <w:lang w:val="es-ES"/>
           </w:rPr>
           <w:t>https://github.com/rev2006/assignment-3.git</w:t>
         </w:r>
       </w:hyperlink>
     </w:p>
-    <w:p/>
-    <w:p>
-      <w:r>
+    <w:p>
+      <w:pPr>
+        <w:rPr>
+          <w:lang w:val="es-ES"/>
+        </w:rPr>
+      </w:pPr>
+    </w:p>
+    <w:p>
+      <w:pPr>
+        <w:rPr>
+          <w:lang w:val="es-ES"/>
+        </w:rPr>
+      </w:pPr>
+      <w:r>
+        <w:rPr>
+          <w:lang w:val="es-ES"/>
+        </w:rPr>
         <w:br w:type="page"/>
       </w:r>
     </w:p>
@@ -87,41 +169,66 @@
       <w:pPr>
         <w:pStyle w:val="Heading1"/>
         <w:jc w:val="center"/>
-      </w:pPr>
-      <w:r>
+        <w:rPr>
+          <w:rFonts w:ascii="Yu Gothic UI Semibold" w:eastAsia="Yu Gothic UI Semibold" w:hAnsi="Yu Gothic UI Semibold"/>
+        </w:rPr>
+      </w:pPr>
+      <w:r>
+        <w:rPr>
+          <w:rFonts w:ascii="Yu Gothic UI Semibold" w:eastAsia="Yu Gothic UI Semibold" w:hAnsi="Yu Gothic UI Semibold"/>
+        </w:rPr>
         <w:lastRenderedPageBreak/>
-        <w:t xml:space="preserve">Project </w:t>
-      </w:r>
-      <w:r>
-        <w:t>O</w:t>
-      </w:r>
-      <w:r>
-        <w:t>verview</w:t>
-      </w:r>
-    </w:p>
-    <w:p>
-      <w:r>
+        <w:t>Project Overview</w:t>
+      </w:r>
+    </w:p>
+    <w:p>
+      <w:pPr>
+        <w:spacing w:line="240" w:lineRule="auto"/>
+        <w:rPr>
+          <w:rFonts w:ascii="Yu Gothic UI Light" w:eastAsia="Yu Gothic UI Light" w:hAnsi="Yu Gothic UI Light"/>
+        </w:rPr>
+      </w:pPr>
+      <w:r>
+        <w:rPr>
+          <w:rFonts w:ascii="Yu Gothic UI Light" w:eastAsia="Yu Gothic UI Light" w:hAnsi="Yu Gothic UI Light"/>
+        </w:rPr>
         <w:t xml:space="preserve">This step of the project was aimed at finalizing and creating the </w:t>
       </w:r>
       <w:r>
         <w:rPr>
+          <w:rFonts w:ascii="Yu Gothic UI Light" w:eastAsia="Yu Gothic UI Light" w:hAnsi="Yu Gothic UI Light"/>
           <w:i/>
           <w:iCs/>
         </w:rPr>
         <w:t>FUNKY TRUNKS</w:t>
       </w:r>
       <w:r>
+        <w:rPr>
+          <w:rFonts w:ascii="Yu Gothic UI Light" w:eastAsia="Yu Gothic UI Light" w:hAnsi="Yu Gothic UI Light"/>
+        </w:rPr>
         <w:t xml:space="preserve"> website. It aims at fulfilling all established business goals, including increasing website engagement and total sales, as well as appealing to the target audience</w:t>
       </w:r>
       <w:r>
+        <w:rPr>
+          <w:rFonts w:ascii="Yu Gothic UI Light" w:eastAsia="Yu Gothic UI Light" w:hAnsi="Yu Gothic UI Light"/>
+        </w:rPr>
         <w:t>. The live website will feature a central homepage, product listing pages, product pages, a profile page, cart page, a checkout and confirmation page, therefore containing all primary pages of the interaction flow. The website will also be responsive and dynamic, as the UI element swill react directly to the user, and changes in screen aspect ratio will cause dynamic changes to the webpage. The website will be a recreation of the Figma prototype, being built on HTML, CSS and JavaScript and housed in GitHub. The website may incorporate some changes over the prototype which were deemed necessary to further improve user experience and enhance the usability of the website.</w:t>
       </w:r>
     </w:p>
     <w:p>
-      <w:r>
+      <w:pPr>
+        <w:spacing w:line="240" w:lineRule="auto"/>
+      </w:pPr>
+      <w:r>
+        <w:rPr>
+          <w:rFonts w:ascii="Yu Gothic UI Light" w:eastAsia="Yu Gothic UI Light" w:hAnsi="Yu Gothic UI Light"/>
+        </w:rPr>
         <w:t>The primary aim of this project is to create a user-friendly and visually attractive website</w:t>
       </w:r>
       <w:r>
+        <w:rPr>
+          <w:rFonts w:ascii="Yu Gothic UI Light" w:eastAsia="Yu Gothic UI Light" w:hAnsi="Yu Gothic UI Light"/>
+        </w:rPr>
         <w:t xml:space="preserve"> which also aligns with the brand identity of being bold, vibrant and unique. Overall, the project focuses on balancing aesthetics with functionality to meet both business and user needs.</w:t>
       </w:r>
     </w:p>
@@ -131,12 +238,16 @@
       <w:pPr>
         <w:pStyle w:val="Heading1"/>
         <w:jc w:val="center"/>
+        <w:rPr>
+          <w:rFonts w:ascii="Yu Gothic UI Semibold" w:eastAsia="Yu Gothic UI Semibold" w:hAnsi="Yu Gothic UI Semibold"/>
+        </w:rPr>
       </w:pPr>
       <w:r>
         <w:br w:type="page"/>
       </w:r>
       <w:r>
         <w:rPr>
+          <w:rFonts w:ascii="Yu Gothic UI Semibold" w:eastAsia="Yu Gothic UI Semibold" w:hAnsi="Yu Gothic UI Semibold"/>
           <w:noProof/>
         </w:rPr>
         <w:lastRenderedPageBreak/>
@@ -213,6 +324,7 @@
       </w:r>
       <w:r>
         <w:rPr>
+          <w:rFonts w:ascii="Yu Gothic UI Semibold" w:eastAsia="Yu Gothic UI Semibold" w:hAnsi="Yu Gothic UI Semibold"/>
           <w:noProof/>
         </w:rPr>
         <w:drawing>
@@ -288,6 +400,7 @@
       </w:r>
       <w:r>
         <w:rPr>
+          <w:rFonts w:ascii="Yu Gothic UI Semibold" w:eastAsia="Yu Gothic UI Semibold" w:hAnsi="Yu Gothic UI Semibold"/>
           <w:noProof/>
         </w:rPr>
         <w:drawing>
@@ -363,6 +476,7 @@
       </w:r>
       <w:r>
         <w:rPr>
+          <w:rFonts w:ascii="Yu Gothic UI Semibold" w:eastAsia="Yu Gothic UI Semibold" w:hAnsi="Yu Gothic UI Semibold"/>
           <w:noProof/>
         </w:rPr>
         <w:drawing>
@@ -437,6 +551,9 @@
         </w:drawing>
       </w:r>
       <w:r>
+        <w:rPr>
+          <w:rFonts w:ascii="Yu Gothic UI Semibold" w:eastAsia="Yu Gothic UI Semibold" w:hAnsi="Yu Gothic UI Semibold"/>
+        </w:rPr>
         <w:t>Structure annotation</w:t>
       </w:r>
     </w:p>
@@ -446,7 +563,7 @@
           <w:noProof/>
         </w:rPr>
         <w:drawing>
-          <wp:anchor distT="0" distB="0" distL="114300" distR="114300" simplePos="0" relativeHeight="251659264" behindDoc="1" locked="0" layoutInCell="1" allowOverlap="1" wp14:anchorId="4041EFE7" wp14:editId="050E2980">
+          <wp:anchor distT="0" distB="0" distL="114300" distR="114300" simplePos="0" relativeHeight="251659264" behindDoc="1" locked="0" layoutInCell="1" allowOverlap="1" wp14:anchorId="4041EFE7" wp14:editId="385A7B90">
             <wp:simplePos x="0" y="0"/>
             <wp:positionH relativeFrom="margin">
               <wp:align>left</wp:align>
@@ -603,16 +720,16 @@
         <mc:AlternateContent>
           <mc:Choice Requires="wps">
             <w:drawing>
-              <wp:anchor distT="45720" distB="45720" distL="114300" distR="114300" simplePos="0" relativeHeight="251665408" behindDoc="0" locked="0" layoutInCell="1" allowOverlap="1" wp14:anchorId="051CE6D7" wp14:editId="142C0078">
+              <wp:anchor distT="45720" distB="45720" distL="114300" distR="114300" simplePos="0" relativeHeight="251665408" behindDoc="0" locked="0" layoutInCell="1" allowOverlap="1" wp14:anchorId="051CE6D7" wp14:editId="73B9D6DD">
                 <wp:simplePos x="0" y="0"/>
                 <wp:positionH relativeFrom="margin">
                   <wp:align>right</wp:align>
                 </wp:positionH>
                 <wp:positionV relativeFrom="paragraph">
-                  <wp:posOffset>2583180</wp:posOffset>
+                  <wp:posOffset>2372360</wp:posOffset>
                 </wp:positionV>
-                <wp:extent cx="5567680" cy="2326640"/>
-                <wp:effectExtent l="0" t="0" r="13970" b="16510"/>
+                <wp:extent cx="5567680" cy="2520315"/>
+                <wp:effectExtent l="0" t="0" r="13970" b="13335"/>
                 <wp:wrapSquare wrapText="bothSides"/>
                 <wp:docPr id="217" name="Text Box 2"/>
                 <wp:cNvGraphicFramePr>
@@ -627,7 +744,7 @@
                       <wps:spPr bwMode="auto">
                         <a:xfrm>
                           <a:off x="0" y="0"/>
-                          <a:ext cx="5567680" cy="2326943"/>
+                          <a:ext cx="5567680" cy="2520315"/>
                         </a:xfrm>
                         <a:prstGeom prst="rect">
                           <a:avLst/>
@@ -645,10 +762,22 @@
                       <wps:txbx>
                         <w:txbxContent>
                           <w:p>
+                            <w:pPr>
+                              <w:spacing w:line="240" w:lineRule="auto"/>
+                              <w:rPr>
+                                <w:rFonts w:ascii="Yu Gothic UI Light" w:eastAsia="Yu Gothic UI Light" w:hAnsi="Yu Gothic UI Light"/>
+                              </w:rPr>
+                            </w:pPr>
                             <w:r>
+                              <w:rPr>
+                                <w:rFonts w:ascii="Yu Gothic UI Light" w:eastAsia="Yu Gothic UI Light" w:hAnsi="Yu Gothic UI Light"/>
+                              </w:rPr>
                               <w:t xml:space="preserve">I have annotated the structurally complex pages of my Figma design to display the tags I plan on using and the structuring I will follow in my pages. As displayed, I will group large sections of content with “div” tags, which will help is separate and establishing groups of content. Within each “div”, if required, I will further employ “div” tags to group content, such as product listings, which have common fate. This will allow for each manipulation and arrangement of groups of items within their larger group. Under every “div” tag there will be the relevant content tag, such as “h1”, “h2”, “h3” for headings and sub headings, as well as “a” for links and “img” for images. Some images may also be used as links under the “a” tag. </w:t>
                             </w:r>
                             <w:r>
+                              <w:rPr>
+                                <w:rFonts w:ascii="Yu Gothic UI Light" w:eastAsia="Yu Gothic UI Light" w:hAnsi="Yu Gothic UI Light"/>
+                              </w:rPr>
                               <w:t>I will also use the “button” and “select” tag where necessary, as well as the “input” tag to take in user input.</w:t>
                             </w:r>
                           </w:p>
@@ -675,14 +804,26 @@
                 <v:stroke joinstyle="miter"/>
                 <v:path gradientshapeok="t" o:connecttype="rect"/>
               </v:shapetype>
-              <v:shape id="Text Box 2" o:spid="_x0000_s1026" type="#_x0000_t202" style="position:absolute;margin-left:387.2pt;margin-top:203.4pt;width:438.4pt;height:183.2pt;z-index:251665408;visibility:visible;mso-wrap-style:square;mso-width-percent:0;mso-height-percent:0;mso-wrap-distance-left:9pt;mso-wrap-distance-top:3.6pt;mso-wrap-distance-right:9pt;mso-wrap-distance-bottom:3.6pt;mso-position-horizontal:right;mso-position-horizontal-relative:margin;mso-position-vertical:absolute;mso-position-vertical-relative:text;mso-width-percent:0;mso-height-percent:0;mso-width-relative:margin;mso-height-relative:margin;v-text-anchor:top" o:gfxdata="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" filled="f">
+              <v:shape id="Text Box 2" o:spid="_x0000_s1026" type="#_x0000_t202" style="position:absolute;margin-left:387.2pt;margin-top:186.8pt;width:438.4pt;height:198.45pt;z-index:251665408;visibility:visible;mso-wrap-style:square;mso-width-percent:0;mso-height-percent:0;mso-wrap-distance-left:9pt;mso-wrap-distance-top:3.6pt;mso-wrap-distance-right:9pt;mso-wrap-distance-bottom:3.6pt;mso-position-horizontal:right;mso-position-horizontal-relative:margin;mso-position-vertical:absolute;mso-position-vertical-relative:text;mso-width-percent:0;mso-height-percent:0;mso-width-relative:margin;mso-height-relative:margin;v-text-anchor:top" o:gfxdata="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" filled="f">
                 <v:textbox>
                   <w:txbxContent>
                     <w:p>
+                      <w:pPr>
+                        <w:spacing w:line="240" w:lineRule="auto"/>
+                        <w:rPr>
+                          <w:rFonts w:ascii="Yu Gothic UI Light" w:eastAsia="Yu Gothic UI Light" w:hAnsi="Yu Gothic UI Light"/>
+                        </w:rPr>
+                      </w:pPr>
                       <w:r>
+                        <w:rPr>
+                          <w:rFonts w:ascii="Yu Gothic UI Light" w:eastAsia="Yu Gothic UI Light" w:hAnsi="Yu Gothic UI Light"/>
+                        </w:rPr>
                         <w:t xml:space="preserve">I have annotated the structurally complex pages of my Figma design to display the tags I plan on using and the structuring I will follow in my pages. As displayed, I will group large sections of content with “div” tags, which will help is separate and establishing groups of content. Within each “div”, if required, I will further employ “div” tags to group content, such as product listings, which have common fate. This will allow for each manipulation and arrangement of groups of items within their larger group. Under every “div” tag there will be the relevant content tag, such as “h1”, “h2”, “h3” for headings and sub headings, as well as “a” for links and “img” for images. Some images may also be used as links under the “a” tag. </w:t>
                       </w:r>
                       <w:r>
+                        <w:rPr>
+                          <w:rFonts w:ascii="Yu Gothic UI Light" w:eastAsia="Yu Gothic UI Light" w:hAnsi="Yu Gothic UI Light"/>
+                        </w:rPr>
                         <w:t>I will also use the “button” and “select” tag where necessary, as well as the “input” tag to take in user input.</w:t>
                       </w:r>
                     </w:p>
@@ -698,43 +839,322 @@
         <w:br w:type="page"/>
       </w:r>
     </w:p>
-    <w:p/>
-    <w:p/>
     <w:p>
       <w:pPr>
         <w:pStyle w:val="Heading1"/>
         <w:jc w:val="center"/>
-      </w:pPr>
-      <w:r>
+        <w:rPr>
+          <w:rFonts w:ascii="Yu Gothic UI Semibold" w:eastAsia="Yu Gothic UI Semibold" w:hAnsi="Yu Gothic UI Semibold"/>
+        </w:rPr>
+      </w:pPr>
+      <w:r>
+        <w:rPr>
+          <w:rFonts w:ascii="Yu Gothic UI Semibold" w:eastAsia="Yu Gothic UI Semibold" w:hAnsi="Yu Gothic UI Semibold"/>
+        </w:rPr>
+        <w:lastRenderedPageBreak/>
         <w:t>Changes and Improvements</w:t>
       </w:r>
     </w:p>
     <w:p>
-      <w:r>
+      <w:pPr>
+        <w:spacing w:line="240" w:lineRule="auto"/>
+        <w:rPr>
+          <w:rFonts w:ascii="Yu Gothic UI Light" w:eastAsia="Yu Gothic UI Light" w:hAnsi="Yu Gothic UI Light"/>
+        </w:rPr>
+      </w:pPr>
+      <w:r>
+        <w:rPr>
+          <w:rFonts w:ascii="Yu Gothic UI Light" w:eastAsia="Yu Gothic UI Light" w:hAnsi="Yu Gothic UI Light"/>
+        </w:rPr>
         <w:t>I have chosen to remove the product grouping pages in my website. The use of this page was to group product listings into more specific categories, for example, men’s swimwear had multiple sub-categories, such as trunks, briefs, etc. This was also the case in boys’ and toddlers’ swimwear as well as apparel. However, upon implementation, this page is very redundant, as it provides no value to the webpage while making the interaction flow longer, hence I am deciding to remove this page and have all the sub-categories grouped together, which follows external consistency as many other clothing websites do not have this separate page.</w:t>
       </w:r>
       <w:r>
+        <w:rPr>
+          <w:rFonts w:ascii="Yu Gothic UI Light" w:eastAsia="Yu Gothic UI Light" w:hAnsi="Yu Gothic UI Light"/>
+        </w:rPr>
         <w:t xml:space="preserve"> To make up for this, I have added a small label between the product name and price, naming the category which the product belongs to.</w:t>
       </w:r>
       <w:r>
+        <w:rPr>
+          <w:rFonts w:ascii="Yu Gothic UI Light" w:eastAsia="Yu Gothic UI Light" w:hAnsi="Yu Gothic UI Light"/>
+        </w:rPr>
         <w:t xml:space="preserve"> I have also joined the training gear and equipment pages back into “gear &amp; equipment”, as present in the original website, as it maintains consistency and the 2 groups are relatively similar.</w:t>
       </w:r>
     </w:p>
     <w:p>
-      <w:r>
+      <w:pPr>
+        <w:spacing w:line="240" w:lineRule="auto"/>
+        <w:rPr>
+          <w:rFonts w:ascii="Yu Gothic UI Light" w:eastAsia="Yu Gothic UI Light" w:hAnsi="Yu Gothic UI Light"/>
+        </w:rPr>
+      </w:pPr>
+      <w:r>
+        <w:rPr>
+          <w:rFonts w:ascii="Yu Gothic UI Light" w:eastAsia="Yu Gothic UI Light" w:hAnsi="Yu Gothic UI Light"/>
+        </w:rPr>
         <w:t xml:space="preserve">The addition of the scroll bar was a necessary improvement which had to be made on the website. The prototype lacked a scroll bar underneath and side scrolling content, which may make it harder to identify scrollable content and could also make </w:t>
       </w:r>
       <w:r>
+        <w:rPr>
+          <w:rFonts w:ascii="Yu Gothic UI Light" w:eastAsia="Yu Gothic UI Light" w:hAnsi="Yu Gothic UI Light"/>
+        </w:rPr>
         <w:t xml:space="preserve">scrolling difficult on mouse and keyboard. Therefor I adopted a simple scroll bar, which follows the color theme and appears a reasonable distance beneath the related section, allowing users to scroll straight from it. </w:t>
       </w:r>
     </w:p>
     <w:p>
-      <w:r>
+      <w:pPr>
+        <w:spacing w:line="240" w:lineRule="auto"/>
+        <w:rPr>
+          <w:rFonts w:ascii="Yu Gothic UI Light" w:eastAsia="Yu Gothic UI Light" w:hAnsi="Yu Gothic UI Light"/>
+        </w:rPr>
+      </w:pPr>
+      <w:r>
+        <w:rPr>
+          <w:rFonts w:ascii="Yu Gothic UI Light" w:eastAsia="Yu Gothic UI Light" w:hAnsi="Yu Gothic UI Light"/>
+        </w:rPr>
         <w:t>The review section under the product page has been slightly altered from the prototype. In the prototype, the content size relative to the space it occupied was small, leaving a lot of empty space surrounding the content</w:t>
       </w:r>
       <w:r>
+        <w:rPr>
+          <w:rFonts w:ascii="Yu Gothic UI Light" w:eastAsia="Yu Gothic UI Light" w:hAnsi="Yu Gothic UI Light"/>
+        </w:rPr>
         <w:t>. The width of the reviews has been increased so it takes more space vertically. Furthermore, the size of elements, such as the stars has been slightly increased to establish a clearer hierarchy, and the left and right button have been noticeable enlarged to improve usability, especially for users on devices with smaller screens.</w:t>
       </w:r>
+    </w:p>
+    <w:p>
+      <w:pPr>
+        <w:spacing w:line="240" w:lineRule="auto"/>
+        <w:rPr>
+          <w:rFonts w:ascii="Yu Gothic UI Light" w:eastAsia="Yu Gothic UI Light" w:hAnsi="Yu Gothic UI Light"/>
+        </w:rPr>
+      </w:pPr>
+      <w:r>
+        <w:rPr>
+          <w:rFonts w:ascii="Yu Gothic UI Light" w:eastAsia="Yu Gothic UI Light" w:hAnsi="Yu Gothic UI Light"/>
+        </w:rPr>
+        <w:t>Additionally, on the cart page, I added an “X” button to the right of every product row to easily remove any products from the cart. This was a minor UI element which was overlooked in the previous design stage; hence I added it to improve usability of the website. The addition of the “X” button meant I had to slightly shift all other elements in the cart row slightly to the left, creating some mismatch between the Figma prototype and final design, however, it was necessary for this change to take place as it greatly increases UX on the cart page.</w:t>
+      </w:r>
+    </w:p>
+    <w:p>
+      <w:r>
+        <w:br w:type="page"/>
+      </w:r>
+    </w:p>
+    <w:p>
+      <w:pPr>
+        <w:pStyle w:val="Heading1"/>
+        <w:jc w:val="center"/>
+        <w:rPr>
+          <w:rFonts w:ascii="Yu Gothic UI Semibold" w:eastAsia="Yu Gothic UI Semibold" w:hAnsi="Yu Gothic UI Semibold"/>
+        </w:rPr>
+      </w:pPr>
+      <w:r>
+        <w:rPr>
+          <w:rFonts w:ascii="Yu Gothic UI Semibold" w:eastAsia="Yu Gothic UI Semibold" w:hAnsi="Yu Gothic UI Semibold"/>
+        </w:rPr>
+        <w:lastRenderedPageBreak/>
+        <w:t>Critical reflection</w:t>
+      </w:r>
+    </w:p>
+    <w:p>
+      <w:pPr>
+        <w:spacing w:line="240" w:lineRule="auto"/>
+        <w:rPr>
+          <w:rFonts w:ascii="Yu Gothic UI Light" w:eastAsia="Yu Gothic UI Light" w:hAnsi="Yu Gothic UI Light"/>
+        </w:rPr>
+      </w:pPr>
+      <w:r>
+        <w:rPr>
+          <w:rFonts w:ascii="Yu Gothic UI Light" w:eastAsia="Yu Gothic UI Light" w:hAnsi="Yu Gothic UI Light"/>
+        </w:rPr>
+        <w:t>Overall, the project was a success, with most goals met and only a few minor setbacks encountered along the way. The primary achievement was the development of a fully functional and visually engaging website for FUNKY TRUNKS, aligned with the initial design requirements. The final product maintains a distinctive, “funky” aesthetic while ensuring that the site remains user-friendly and easy to navigate.</w:t>
+      </w:r>
+    </w:p>
+    <w:p>
+      <w:pPr>
+        <w:spacing w:line="240" w:lineRule="auto"/>
+        <w:rPr>
+          <w:rFonts w:ascii="Yu Gothic UI Light" w:eastAsia="Yu Gothic UI Light" w:hAnsi="Yu Gothic UI Light"/>
+        </w:rPr>
+      </w:pPr>
+      <w:r>
+        <w:rPr>
+          <w:rFonts w:ascii="Yu Gothic UI Light" w:eastAsia="Yu Gothic UI Light" w:hAnsi="Yu Gothic UI Light"/>
+        </w:rPr>
+        <w:t xml:space="preserve">One of the key successes was the faithful implementation of the Figma prototype. Using HTML and CSS, I was able to closely replicate the layout and visual </w:t>
+      </w:r>
+      <w:r>
+        <w:rPr>
+          <w:rFonts w:ascii="Yu Gothic UI Light" w:eastAsia="Yu Gothic UI Light" w:hAnsi="Yu Gothic UI Light"/>
+        </w:rPr>
+        <w:t>design and</w:t>
+      </w:r>
+      <w:r>
+        <w:rPr>
+          <w:rFonts w:ascii="Yu Gothic UI Light" w:eastAsia="Yu Gothic UI Light" w:hAnsi="Yu Gothic UI Light"/>
+        </w:rPr>
+        <w:t xml:space="preserve"> then enhance it with JavaScript to achieve the desired interactivity and functionality. This resulted in a cohesive and operational website that matched the design intent presented in the earlier stages of the project.</w:t>
+      </w:r>
+    </w:p>
+    <w:p>
+      <w:pPr>
+        <w:spacing w:line="240" w:lineRule="auto"/>
+        <w:rPr>
+          <w:rFonts w:ascii="Yu Gothic UI Light" w:eastAsia="Yu Gothic UI Light" w:hAnsi="Yu Gothic UI Light"/>
+        </w:rPr>
+      </w:pPr>
+      <w:r>
+        <w:rPr>
+          <w:rFonts w:ascii="Yu Gothic UI Light" w:eastAsia="Yu Gothic UI Light" w:hAnsi="Yu Gothic UI Light"/>
+        </w:rPr>
+        <w:t xml:space="preserve">One of the key successes was the faithful implementation of the Figma prototype. Using HTML and CSS, I was able to closely replicate the layout and visual </w:t>
+      </w:r>
+      <w:r>
+        <w:rPr>
+          <w:rFonts w:ascii="Yu Gothic UI Light" w:eastAsia="Yu Gothic UI Light" w:hAnsi="Yu Gothic UI Light"/>
+        </w:rPr>
+        <w:t>design and</w:t>
+      </w:r>
+      <w:r>
+        <w:rPr>
+          <w:rFonts w:ascii="Yu Gothic UI Light" w:eastAsia="Yu Gothic UI Light" w:hAnsi="Yu Gothic UI Light"/>
+        </w:rPr>
+        <w:t xml:space="preserve"> then enhance it with JavaScript to achieve the desired interactivity and functionality. This resulted in a cohesive and operational website that matched the design intent presented in the earlier stages of the project.</w:t>
+      </w:r>
+    </w:p>
+    <w:p>
+      <w:pPr>
+        <w:spacing w:line="240" w:lineRule="auto"/>
+        <w:rPr>
+          <w:rFonts w:ascii="Yu Gothic UI Light" w:eastAsia="Yu Gothic UI Light" w:hAnsi="Yu Gothic UI Light"/>
+        </w:rPr>
+      </w:pPr>
+      <w:r>
+        <w:rPr>
+          <w:rFonts w:ascii="Yu Gothic UI Light" w:eastAsia="Yu Gothic UI Light" w:hAnsi="Yu Gothic UI Light"/>
+        </w:rPr>
+        <w:t>Challenges were primarily technical, especially with CSS and JavaScript. As the project evolved, new UI components were introduced, which required frequent revisiting and refactoring of existing code. This occasionally led to duplicated CSS rules and inconsistencies between HTML and CSS</w:t>
+      </w:r>
+      <w:r>
+        <w:rPr>
+          <w:rFonts w:ascii="Yu Gothic UI Light" w:eastAsia="Yu Gothic UI Light" w:hAnsi="Yu Gothic UI Light"/>
+        </w:rPr>
+        <w:t>, which needed to be fixed to ensure code integrity</w:t>
+      </w:r>
+      <w:r>
+        <w:rPr>
+          <w:rFonts w:ascii="Yu Gothic UI Light" w:eastAsia="Yu Gothic UI Light" w:hAnsi="Yu Gothic UI Light"/>
+        </w:rPr>
+        <w:t>. Additionally, implementing some dynamic features using JavaScript proved complex. For example, enabling functionality such as saving product data to local storage and dynamically displaying that data</w:t>
+      </w:r>
+      <w:r>
+        <w:rPr>
+          <w:rFonts w:ascii="Yu Gothic UI Light" w:eastAsia="Yu Gothic UI Light" w:hAnsi="Yu Gothic UI Light"/>
+        </w:rPr>
+        <w:t xml:space="preserve">, which included </w:t>
+      </w:r>
+      <w:r>
+        <w:rPr>
+          <w:rFonts w:ascii="Yu Gothic UI Light" w:eastAsia="Yu Gothic UI Light" w:hAnsi="Yu Gothic UI Light"/>
+        </w:rPr>
+        <w:t>images, names, prices, and quantities</w:t>
+      </w:r>
+      <w:r>
+        <w:rPr>
+          <w:rFonts w:ascii="Yu Gothic UI Light" w:eastAsia="Yu Gothic UI Light" w:hAnsi="Yu Gothic UI Light"/>
+        </w:rPr>
+        <w:t xml:space="preserve">, </w:t>
+      </w:r>
+      <w:r>
+        <w:rPr>
+          <w:rFonts w:ascii="Yu Gothic UI Light" w:eastAsia="Yu Gothic UI Light" w:hAnsi="Yu Gothic UI Light"/>
+        </w:rPr>
+        <w:t>in the shopping cart required careful logic and troubleshooting.</w:t>
+      </w:r>
+      <w:r>
+        <w:t xml:space="preserve"> </w:t>
+      </w:r>
+      <w:r>
+        <w:rPr>
+          <w:rFonts w:ascii="Yu Gothic UI Light" w:eastAsia="Yu Gothic UI Light" w:hAnsi="Yu Gothic UI Light"/>
+        </w:rPr>
+        <w:t>These challenges, however, were ultimately overcome, and did not hinder the final delivery of the project. The iterative development process, where previous work was regularly reviewed and improved, played a major role in ensuring overall success.</w:t>
+      </w:r>
+    </w:p>
+    <w:p>
+      <w:pPr>
+        <w:spacing w:line="240" w:lineRule="auto"/>
+        <w:rPr>
+          <w:rFonts w:ascii="Yu Gothic UI Light" w:eastAsia="Yu Gothic UI Light" w:hAnsi="Yu Gothic UI Light"/>
+        </w:rPr>
+      </w:pPr>
+      <w:r>
+        <w:rPr>
+          <w:rFonts w:ascii="Yu Gothic UI Light" w:eastAsia="Yu Gothic UI Light" w:hAnsi="Yu Gothic UI Light"/>
+        </w:rPr>
+        <w:t>There are, however, areas identified for future improvement. Features like a fully operational "sort by" and "search" functionality were not implemented, as they fell outside the initial scope of the brief. In addition, some secondary pages</w:t>
+      </w:r>
+      <w:r>
+        <w:rPr>
+          <w:rFonts w:ascii="Yu Gothic UI Light" w:eastAsia="Yu Gothic UI Light" w:hAnsi="Yu Gothic UI Light"/>
+        </w:rPr>
+        <w:t xml:space="preserve">, </w:t>
+      </w:r>
+      <w:r>
+        <w:rPr>
+          <w:rFonts w:ascii="Yu Gothic UI Light" w:eastAsia="Yu Gothic UI Light" w:hAnsi="Yu Gothic UI Light"/>
+        </w:rPr>
+        <w:t>such as the profile page</w:t>
+      </w:r>
+      <w:r>
+        <w:rPr>
+          <w:rFonts w:ascii="Yu Gothic UI Light" w:eastAsia="Yu Gothic UI Light" w:hAnsi="Yu Gothic UI Light"/>
+        </w:rPr>
+        <w:t xml:space="preserve"> and its linked child pages, </w:t>
+      </w:r>
+      <w:r>
+        <w:rPr>
+          <w:rFonts w:ascii="Yu Gothic UI Light" w:eastAsia="Yu Gothic UI Light" w:hAnsi="Yu Gothic UI Light"/>
+        </w:rPr>
+        <w:t xml:space="preserve">remain basic in </w:t>
+      </w:r>
+      <w:r>
+        <w:rPr>
+          <w:rFonts w:ascii="Yu Gothic UI Light" w:eastAsia="Yu Gothic UI Light" w:hAnsi="Yu Gothic UI Light"/>
+        </w:rPr>
+        <w:lastRenderedPageBreak/>
+        <w:t>design. Enhancing these pages with richer content and imagery would improve the overall depth and professionalism of the site. Similarly, expanding the content and design of connected pages could further enrich the user experience.</w:t>
+      </w:r>
+    </w:p>
+    <w:p>
+      <w:pPr>
+        <w:spacing w:line="240" w:lineRule="auto"/>
+        <w:rPr>
+          <w:rFonts w:ascii="Yu Gothic UI Light" w:eastAsia="Yu Gothic UI Light" w:hAnsi="Yu Gothic UI Light"/>
+        </w:rPr>
+      </w:pPr>
+      <w:r>
+        <w:rPr>
+          <w:rFonts w:ascii="Yu Gothic UI Light" w:eastAsia="Yu Gothic UI Light" w:hAnsi="Yu Gothic UI Light"/>
+        </w:rPr>
+        <w:t>In conclusion, the project has largely met its design objectives, delivering a functional, visually appealing, and user-friendly website. The experience has highlighted the importance of flexibility in design implementation, as well as the value of iterative improvement. With additional time and scope, further refinements could be made to elevate the project even further.</w:t>
+      </w:r>
+    </w:p>
+    <w:p>
+      <w:pPr>
+        <w:spacing w:line="240" w:lineRule="auto"/>
+        <w:rPr>
+          <w:rFonts w:ascii="Yu Gothic UI Light" w:eastAsia="Yu Gothic UI Light" w:hAnsi="Yu Gothic UI Light"/>
+        </w:rPr>
+      </w:pPr>
+    </w:p>
+    <w:p>
+      <w:pPr>
+        <w:spacing w:line="240" w:lineRule="auto"/>
+        <w:rPr>
+          <w:rFonts w:ascii="Yu Gothic UI Light" w:eastAsia="Yu Gothic UI Light" w:hAnsi="Yu Gothic UI Light"/>
+        </w:rPr>
+      </w:pPr>
     </w:p>
     <w:sectPr>
       <w:pgSz w:w="16838" w:h="11906" w:orient="landscape"/>
@@ -1175,7 +1595,6 @@
     <w:next w:val="Normal"/>
     <w:link w:val="Heading2Char"/>
     <w:uiPriority w:val="9"/>
-    <w:semiHidden/>
     <w:unhideWhenUsed/>
     <w:qFormat/>
     <w:rsid w:val="00503F0F"/>
@@ -1350,7 +1769,6 @@
   <w:style w:type="character" w:default="1" w:styleId="DefaultParagraphFont">
     <w:name w:val="Default Paragraph Font"/>
     <w:uiPriority w:val="1"/>
-    <w:semiHidden/>
     <w:unhideWhenUsed/>
   </w:style>
   <w:style w:type="table" w:default="1" w:styleId="TableNormal">
@@ -1392,7 +1810,6 @@
     <w:basedOn w:val="DefaultParagraphFont"/>
     <w:link w:val="Heading2"/>
     <w:uiPriority w:val="9"/>
-    <w:semiHidden/>
     <w:rsid w:val="00503F0F"/>
     <w:rPr>
       <w:rFonts w:asciiTheme="majorHAnsi" w:eastAsiaTheme="majorEastAsia" w:hAnsiTheme="majorHAnsi" w:cstheme="majorBidi"/>

</xml_diff>

<commit_message>
more minor changes on prod pages
</commit_message>
<xml_diff>
--- a/A3 doc.docx
+++ b/A3 doc.docx
@@ -1,6 +1,7 @@
 
 <file path=word/document.xml><?xml version="1.0" encoding="utf-8"?>
 <w:document xmlns:wpc="http://schemas.microsoft.com/office/word/2010/wordprocessingCanvas" xmlns:cx="http://schemas.microsoft.com/office/drawing/2014/chartex" xmlns:cx1="http://schemas.microsoft.com/office/drawing/2015/9/8/chartex" xmlns:cx2="http://schemas.microsoft.com/office/drawing/2015/10/21/chartex" xmlns:cx3="http://schemas.microsoft.com/office/drawing/2016/5/9/chartex" xmlns:cx4="http://schemas.microsoft.com/office/drawing/2016/5/10/chartex" xmlns:cx5="http://schemas.microsoft.com/office/drawing/2016/5/11/chartex" xmlns:cx6="http://schemas.microsoft.com/office/drawing/2016/5/12/chartex" xmlns:cx7="http://schemas.microsoft.com/office/drawing/2016/5/13/chartex" xmlns:cx8="http://schemas.microsoft.com/office/drawing/2016/5/14/chartex" xmlns:mc="http://schemas.openxmlformats.org/markup-compatibility/2006" xmlns:aink="http://schemas.microsoft.com/office/drawing/2016/ink" xmlns:am3d="http://schemas.microsoft.com/office/drawing/2017/model3d" xmlns:o="urn:schemas-microsoft-com:office:office" xmlns:oel="http://schemas.microsoft.com/office/2019/extlst" xmlns:r="http://schemas.openxmlformats.org/officeDocument/2006/relationships" xmlns:m="http://schemas.openxmlformats.org/officeDocument/2006/math" xmlns:v="urn:schemas-microsoft-com:vml" xmlns:wp14="http://schemas.microsoft.com/office/word/2010/wordprocessingDrawing" xmlns:wp="http://schemas.openxmlformats.org/drawingml/2006/wordprocessingDrawing" xmlns:w10="urn:schemas-microsoft-com:office:word" xmlns:w="http://schemas.openxmlformats.org/wordprocessingml/2006/main" xmlns:w14="http://schemas.microsoft.com/office/word/2010/wordml" xmlns:w15="http://schemas.microsoft.com/office/word/2012/wordml" xmlns:w16cex="http://schemas.microsoft.com/office/word/2018/wordml/cex" xmlns:w16cid="http://schemas.microsoft.com/office/word/2016/wordml/cid" xmlns:w16="http://schemas.microsoft.com/office/word/2018/wordml" xmlns:w16du="http://schemas.microsoft.com/office/word/2023/wordml/word16du" xmlns:w16sdtdh="http://schemas.microsoft.com/office/word/2020/wordml/sdtdatahash" xmlns:w16sdtfl="http://schemas.microsoft.com/office/word/2024/wordml/sdtformatlock" xmlns:w16se="http://schemas.microsoft.com/office/word/2015/wordml/symex" xmlns:wpg="http://schemas.microsoft.com/office/word/2010/wordprocessingGroup" xmlns:wpi="http://schemas.microsoft.com/office/word/2010/wordprocessingInk" xmlns:wne="http://schemas.microsoft.com/office/word/2006/wordml" xmlns:wps="http://schemas.microsoft.com/office/word/2010/wordprocessingShape" mc:Ignorable="w14 w15 w16se w16cid w16 w16cex w16sdtdh w16sdtfl w16du wp14">
+  <w:background w:color="A3D1DB"/>
   <w:body>
     <w:p>
       <w:pPr>
@@ -82,7 +83,7 @@
           <w:rFonts w:ascii="Yu Gothic UI Light" w:eastAsia="Yu Gothic UI Light" w:hAnsi="Yu Gothic UI Light"/>
         </w:rPr>
       </w:pPr>
-      <w:hyperlink r:id="rId5" w:history="1">
+      <w:hyperlink r:id="rId6" w:history="1">
         <w:r>
           <w:rPr>
             <w:rStyle w:val="Hyperlink"/>
@@ -96,50 +97,38 @@
       <w:pPr>
         <w:jc w:val="center"/>
         <w:rPr>
-          <w:lang w:val="es-ES"/>
-        </w:rPr>
-      </w:pPr>
-      <w:r>
-        <w:rPr>
-          <w:rFonts w:ascii="Yu Gothic UI Light" w:eastAsia="Yu Gothic UI Light" w:hAnsi="Yu Gothic UI Light"/>
-          <w:lang w:val="es-ES"/>
+          <w:rFonts w:ascii="Yu Gothic UI Light" w:eastAsia="Yu Gothic UI Light" w:hAnsi="Yu Gothic UI Light"/>
+        </w:rPr>
+      </w:pPr>
+      <w:r>
+        <w:rPr>
+          <w:rFonts w:ascii="Yu Gothic UI Light" w:eastAsia="Yu Gothic UI Light" w:hAnsi="Yu Gothic UI Light"/>
         </w:rPr>
         <w:t>GitHub repo</w:t>
       </w:r>
       <w:r>
         <w:rPr>
           <w:rFonts w:ascii="Yu Gothic UI Light" w:eastAsia="Yu Gothic UI Light" w:hAnsi="Yu Gothic UI Light"/>
-          <w:lang w:val="es-ES"/>
-        </w:rPr>
-        <w:t>si</w:t>
-      </w:r>
-      <w:r>
-        <w:rPr>
-          <w:rFonts w:ascii="Yu Gothic UI Light" w:eastAsia="Yu Gothic UI Light" w:hAnsi="Yu Gothic UI Light"/>
-          <w:lang w:val="es-ES"/>
-        </w:rPr>
-        <w:t>tory</w:t>
-      </w:r>
-      <w:r>
-        <w:rPr>
-          <w:rFonts w:ascii="Yu Gothic UI Light" w:eastAsia="Yu Gothic UI Light" w:hAnsi="Yu Gothic UI Light"/>
-          <w:lang w:val="es-ES"/>
+        </w:rPr>
+        <w:t>sitory</w:t>
+      </w:r>
+      <w:r>
+        <w:rPr>
+          <w:rFonts w:ascii="Yu Gothic UI Light" w:eastAsia="Yu Gothic UI Light" w:hAnsi="Yu Gothic UI Light"/>
         </w:rPr>
         <w:t>:</w:t>
       </w:r>
       <w:r>
         <w:rPr>
           <w:rFonts w:ascii="Yu Gothic UI Light" w:eastAsia="Yu Gothic UI Light" w:hAnsi="Yu Gothic UI Light"/>
-          <w:lang w:val="es-ES"/>
         </w:rPr>
         <w:t xml:space="preserve"> </w:t>
       </w:r>
-      <w:hyperlink r:id="rId6" w:history="1">
+      <w:hyperlink r:id="rId7" w:history="1">
         <w:r>
           <w:rPr>
             <w:rStyle w:val="Hyperlink"/>
             <w:rFonts w:ascii="Yu Gothic UI Light" w:eastAsia="Yu Gothic UI Light" w:hAnsi="Yu Gothic UI Light"/>
-            <w:lang w:val="es-ES"/>
           </w:rPr>
           <w:t>https://github.com/rev2006/assignment-3.git</w:t>
         </w:r>
@@ -147,21 +136,38 @@
     </w:p>
     <w:p>
       <w:pPr>
-        <w:rPr>
-          <w:lang w:val="es-ES"/>
-        </w:rPr>
-      </w:pPr>
-    </w:p>
-    <w:p>
-      <w:pPr>
-        <w:rPr>
-          <w:lang w:val="es-ES"/>
-        </w:rPr>
-      </w:pPr>
-      <w:r>
-        <w:rPr>
-          <w:lang w:val="es-ES"/>
-        </w:rPr>
+        <w:jc w:val="center"/>
+        <w:rPr>
+          <w:rFonts w:ascii="Yu Gothic UI Light" w:eastAsia="Yu Gothic UI Light" w:hAnsi="Yu Gothic UI Light"/>
+        </w:rPr>
+      </w:pPr>
+      <w:r>
+        <w:rPr>
+          <w:rFonts w:ascii="Yu Gothic UI Light" w:eastAsia="Yu Gothic UI Light" w:hAnsi="Yu Gothic UI Light"/>
+        </w:rPr>
+        <w:t xml:space="preserve">Live website: </w:t>
+      </w:r>
+      <w:r>
+        <w:rPr>
+          <w:rFonts w:ascii="Yu Gothic UI Light" w:eastAsia="Yu Gothic UI Light" w:hAnsi="Yu Gothic UI Light"/>
+          <w:b/>
+          <w:bCs/>
+        </w:rPr>
+        <w:t> </w:t>
+      </w:r>
+      <w:hyperlink r:id="rId8" w:history="1">
+        <w:r>
+          <w:rPr>
+            <w:rStyle w:val="Hyperlink"/>
+            <w:rFonts w:ascii="Yu Gothic UI Light" w:eastAsia="Yu Gothic UI Light" w:hAnsi="Yu Gothic UI Light"/>
+          </w:rPr>
+          <w:t>https://rev2006.github.io/assignment-3/</w:t>
+        </w:r>
+      </w:hyperlink>
+    </w:p>
+    <w:p/>
+    <w:p>
+      <w:r>
         <w:br w:type="page"/>
       </w:r>
     </w:p>
@@ -229,7 +235,31 @@
         <w:rPr>
           <w:rFonts w:ascii="Yu Gothic UI Light" w:eastAsia="Yu Gothic UI Light" w:hAnsi="Yu Gothic UI Light"/>
         </w:rPr>
-        <w:t xml:space="preserve"> which also aligns with the brand identity of being bold, vibrant and unique. Overall, the project focuses on balancing aesthetics with functionality to meet both business and user needs.</w:t>
+        <w:t xml:space="preserve"> which also aligns with the brand identity of being bold, vibrant and unique. Overall, the project focuses on </w:t>
+      </w:r>
+      <w:r>
+        <w:rPr>
+          <w:rFonts w:ascii="Yu Gothic UI Light" w:eastAsia="Yu Gothic UI Light" w:hAnsi="Yu Gothic UI Light"/>
+        </w:rPr>
+        <w:t>recreating the Figma prototype as a live website which</w:t>
+      </w:r>
+      <w:r>
+        <w:rPr>
+          <w:rFonts w:ascii="Yu Gothic UI Light" w:eastAsia="Yu Gothic UI Light" w:hAnsi="Yu Gothic UI Light"/>
+        </w:rPr>
+        <w:t xml:space="preserve"> meet</w:t>
+      </w:r>
+      <w:r>
+        <w:rPr>
+          <w:rFonts w:ascii="Yu Gothic UI Light" w:eastAsia="Yu Gothic UI Light" w:hAnsi="Yu Gothic UI Light"/>
+        </w:rPr>
+        <w:t>s</w:t>
+      </w:r>
+      <w:r>
+        <w:rPr>
+          <w:rFonts w:ascii="Yu Gothic UI Light" w:eastAsia="Yu Gothic UI Light" w:hAnsi="Yu Gothic UI Light"/>
+        </w:rPr>
+        <w:t xml:space="preserve"> both business and user needs.</w:t>
       </w:r>
     </w:p>
     <w:p/>
@@ -285,7 +315,7 @@
                     </pic:cNvPicPr>
                   </pic:nvPicPr>
                   <pic:blipFill>
-                    <a:blip r:embed="rId7" cstate="print">
+                    <a:blip r:embed="rId9" cstate="print">
                       <a:extLst>
                         <a:ext uri="{28A0092B-C50C-407E-A947-70E740481C1C}">
                           <a14:useLocalDpi xmlns:a14="http://schemas.microsoft.com/office/drawing/2010/main" val="0"/>
@@ -361,7 +391,7 @@
                     </pic:cNvPicPr>
                   </pic:nvPicPr>
                   <pic:blipFill>
-                    <a:blip r:embed="rId8" cstate="print">
+                    <a:blip r:embed="rId10" cstate="print">
                       <a:extLst>
                         <a:ext uri="{28A0092B-C50C-407E-A947-70E740481C1C}">
                           <a14:useLocalDpi xmlns:a14="http://schemas.microsoft.com/office/drawing/2010/main" val="0"/>
@@ -437,7 +467,7 @@
                     </pic:cNvPicPr>
                   </pic:nvPicPr>
                   <pic:blipFill>
-                    <a:blip r:embed="rId9" cstate="print">
+                    <a:blip r:embed="rId11" cstate="print">
                       <a:extLst>
                         <a:ext uri="{28A0092B-C50C-407E-A947-70E740481C1C}">
                           <a14:useLocalDpi xmlns:a14="http://schemas.microsoft.com/office/drawing/2010/main" val="0"/>
@@ -513,7 +543,7 @@
                     </pic:cNvPicPr>
                   </pic:nvPicPr>
                   <pic:blipFill>
-                    <a:blip r:embed="rId10" cstate="print">
+                    <a:blip r:embed="rId12" cstate="print">
                       <a:extLst>
                         <a:ext uri="{28A0092B-C50C-407E-A947-70E740481C1C}">
                           <a14:useLocalDpi xmlns:a14="http://schemas.microsoft.com/office/drawing/2010/main"/>
@@ -596,7 +626,7 @@
                     </pic:cNvPicPr>
                   </pic:nvPicPr>
                   <pic:blipFill rotWithShape="1">
-                    <a:blip r:embed="rId11" cstate="print">
+                    <a:blip r:embed="rId13" cstate="print">
                       <a:extLst>
                         <a:ext uri="{28A0092B-C50C-407E-A947-70E740481C1C}">
                           <a14:useLocalDpi xmlns:a14="http://schemas.microsoft.com/office/drawing/2010/main" val="0"/>
@@ -674,7 +704,7 @@
                     </pic:cNvPicPr>
                   </pic:nvPicPr>
                   <pic:blipFill>
-                    <a:blip r:embed="rId12" cstate="print">
+                    <a:blip r:embed="rId14" cstate="print">
                       <a:extLst>
                         <a:ext uri="{28A0092B-C50C-407E-A947-70E740481C1C}">
                           <a14:useLocalDpi xmlns:a14="http://schemas.microsoft.com/office/drawing/2010/main" val="0"/>
@@ -772,7 +802,35 @@
                               <w:rPr>
                                 <w:rFonts w:ascii="Yu Gothic UI Light" w:eastAsia="Yu Gothic UI Light" w:hAnsi="Yu Gothic UI Light"/>
                               </w:rPr>
-                              <w:t xml:space="preserve">I have annotated the structurally complex pages of my Figma design to display the tags I plan on using and the structuring I will follow in my pages. As displayed, I will group large sections of content with “div” tags, which will help is separate and establishing groups of content. Within each “div”, if required, I will further employ “div” tags to group content, such as product listings, which have common fate. This will allow for each manipulation and arrangement of groups of items within their larger group. Under every “div” tag there will be the relevant content tag, such as “h1”, “h2”, “h3” for headings and sub headings, as well as “a” for links and “img” for images. Some images may also be used as links under the “a” tag. </w:t>
+                              <w:t xml:space="preserve">I have annotated the structurally complex pages of my Figma design to display the tags I plan on using and the structuring I will follow in my pages. As displayed, I will group large sections of content with “div” tags, which will help is separate and establishing groups of content. Within each “div”, if required, I will further employ “div” tags to group content, such as product listings, which have common fate. This will allow for each manipulation and arrangement of groups of items within their larger group. Under every “div” tag there will be the relevant content tag, such as “h1”, “h2”, “h3” for headings and </w:t>
+                            </w:r>
+                            <w:proofErr w:type="gramStart"/>
+                            <w:r>
+                              <w:rPr>
+                                <w:rFonts w:ascii="Yu Gothic UI Light" w:eastAsia="Yu Gothic UI Light" w:hAnsi="Yu Gothic UI Light"/>
+                              </w:rPr>
+                              <w:t>sub headings</w:t>
+                            </w:r>
+                            <w:proofErr w:type="gramEnd"/>
+                            <w:r>
+                              <w:rPr>
+                                <w:rFonts w:ascii="Yu Gothic UI Light" w:eastAsia="Yu Gothic UI Light" w:hAnsi="Yu Gothic UI Light"/>
+                              </w:rPr>
+                              <w:t>, as well as “a” for links and “</w:t>
+                            </w:r>
+                            <w:proofErr w:type="spellStart"/>
+                            <w:r>
+                              <w:rPr>
+                                <w:rFonts w:ascii="Yu Gothic UI Light" w:eastAsia="Yu Gothic UI Light" w:hAnsi="Yu Gothic UI Light"/>
+                              </w:rPr>
+                              <w:t>img</w:t>
+                            </w:r>
+                            <w:proofErr w:type="spellEnd"/>
+                            <w:r>
+                              <w:rPr>
+                                <w:rFonts w:ascii="Yu Gothic UI Light" w:eastAsia="Yu Gothic UI Light" w:hAnsi="Yu Gothic UI Light"/>
+                              </w:rPr>
+                              <w:t xml:space="preserve">” for images. Some images may also be used as links under the “a” tag. </w:t>
                             </w:r>
                             <w:r>
                               <w:rPr>
@@ -818,7 +876,35 @@
                         <w:rPr>
                           <w:rFonts w:ascii="Yu Gothic UI Light" w:eastAsia="Yu Gothic UI Light" w:hAnsi="Yu Gothic UI Light"/>
                         </w:rPr>
-                        <w:t xml:space="preserve">I have annotated the structurally complex pages of my Figma design to display the tags I plan on using and the structuring I will follow in my pages. As displayed, I will group large sections of content with “div” tags, which will help is separate and establishing groups of content. Within each “div”, if required, I will further employ “div” tags to group content, such as product listings, which have common fate. This will allow for each manipulation and arrangement of groups of items within their larger group. Under every “div” tag there will be the relevant content tag, such as “h1”, “h2”, “h3” for headings and sub headings, as well as “a” for links and “img” for images. Some images may also be used as links under the “a” tag. </w:t>
+                        <w:t xml:space="preserve">I have annotated the structurally complex pages of my Figma design to display the tags I plan on using and the structuring I will follow in my pages. As displayed, I will group large sections of content with “div” tags, which will help is separate and establishing groups of content. Within each “div”, if required, I will further employ “div” tags to group content, such as product listings, which have common fate. This will allow for each manipulation and arrangement of groups of items within their larger group. Under every “div” tag there will be the relevant content tag, such as “h1”, “h2”, “h3” for headings and </w:t>
+                      </w:r>
+                      <w:proofErr w:type="gramStart"/>
+                      <w:r>
+                        <w:rPr>
+                          <w:rFonts w:ascii="Yu Gothic UI Light" w:eastAsia="Yu Gothic UI Light" w:hAnsi="Yu Gothic UI Light"/>
+                        </w:rPr>
+                        <w:t>sub headings</w:t>
+                      </w:r>
+                      <w:proofErr w:type="gramEnd"/>
+                      <w:r>
+                        <w:rPr>
+                          <w:rFonts w:ascii="Yu Gothic UI Light" w:eastAsia="Yu Gothic UI Light" w:hAnsi="Yu Gothic UI Light"/>
+                        </w:rPr>
+                        <w:t>, as well as “a” for links and “</w:t>
+                      </w:r>
+                      <w:proofErr w:type="spellStart"/>
+                      <w:r>
+                        <w:rPr>
+                          <w:rFonts w:ascii="Yu Gothic UI Light" w:eastAsia="Yu Gothic UI Light" w:hAnsi="Yu Gothic UI Light"/>
+                        </w:rPr>
+                        <w:t>img</w:t>
+                      </w:r>
+                      <w:proofErr w:type="spellEnd"/>
+                      <w:r>
+                        <w:rPr>
+                          <w:rFonts w:ascii="Yu Gothic UI Light" w:eastAsia="Yu Gothic UI Light" w:hAnsi="Yu Gothic UI Light"/>
+                        </w:rPr>
+                        <w:t xml:space="preserve">” for images. Some images may also be used as links under the “a” tag. </w:t>
                       </w:r>
                       <w:r>
                         <w:rPr>
@@ -953,7 +1039,19 @@
           <w:rFonts w:ascii="Yu Gothic UI Semibold" w:eastAsia="Yu Gothic UI Semibold" w:hAnsi="Yu Gothic UI Semibold"/>
         </w:rPr>
         <w:lastRenderedPageBreak/>
-        <w:t>Critical reflection</w:t>
+        <w:t xml:space="preserve">Critical </w:t>
+      </w:r>
+      <w:r>
+        <w:rPr>
+          <w:rFonts w:ascii="Yu Gothic UI Semibold" w:eastAsia="Yu Gothic UI Semibold" w:hAnsi="Yu Gothic UI Semibold"/>
+        </w:rPr>
+        <w:t>R</w:t>
+      </w:r>
+      <w:r>
+        <w:rPr>
+          <w:rFonts w:ascii="Yu Gothic UI Semibold" w:eastAsia="Yu Gothic UI Semibold" w:hAnsi="Yu Gothic UI Semibold"/>
+        </w:rPr>
+        <w:t>eflection</w:t>
       </w:r>
     </w:p>
     <w:p>
@@ -981,19 +1079,7 @@
         <w:rPr>
           <w:rFonts w:ascii="Yu Gothic UI Light" w:eastAsia="Yu Gothic UI Light" w:hAnsi="Yu Gothic UI Light"/>
         </w:rPr>
-        <w:t xml:space="preserve">One of the key successes was the faithful implementation of the Figma prototype. Using HTML and CSS, I was able to closely replicate the layout and visual </w:t>
-      </w:r>
-      <w:r>
-        <w:rPr>
-          <w:rFonts w:ascii="Yu Gothic UI Light" w:eastAsia="Yu Gothic UI Light" w:hAnsi="Yu Gothic UI Light"/>
-        </w:rPr>
-        <w:t>design and</w:t>
-      </w:r>
-      <w:r>
-        <w:rPr>
-          <w:rFonts w:ascii="Yu Gothic UI Light" w:eastAsia="Yu Gothic UI Light" w:hAnsi="Yu Gothic UI Light"/>
-        </w:rPr>
-        <w:t xml:space="preserve"> then enhance it with JavaScript to achieve the desired interactivity and functionality. This resulted in a cohesive and operational website that matched the design intent presented in the earlier stages of the project.</w:t>
+        <w:t>One of the key successes was the faithful implementation of the Figma prototype. Using HTML and CSS, I was able to closely replicate the layout and visual design and then enhance it with JavaScript to achieve the desired interactivity and functionality. This resulted in a cohesive and operational website that matched the design intent presented in the earlier stages of the project.</w:t>
       </w:r>
     </w:p>
     <w:p>
@@ -1007,19 +1093,7 @@
         <w:rPr>
           <w:rFonts w:ascii="Yu Gothic UI Light" w:eastAsia="Yu Gothic UI Light" w:hAnsi="Yu Gothic UI Light"/>
         </w:rPr>
-        <w:t xml:space="preserve">One of the key successes was the faithful implementation of the Figma prototype. Using HTML and CSS, I was able to closely replicate the layout and visual </w:t>
-      </w:r>
-      <w:r>
-        <w:rPr>
-          <w:rFonts w:ascii="Yu Gothic UI Light" w:eastAsia="Yu Gothic UI Light" w:hAnsi="Yu Gothic UI Light"/>
-        </w:rPr>
-        <w:t>design and</w:t>
-      </w:r>
-      <w:r>
-        <w:rPr>
-          <w:rFonts w:ascii="Yu Gothic UI Light" w:eastAsia="Yu Gothic UI Light" w:hAnsi="Yu Gothic UI Light"/>
-        </w:rPr>
-        <w:t xml:space="preserve"> then enhance it with JavaScript to achieve the desired interactivity and functionality. This resulted in a cohesive and operational website that matched the design intent presented in the earlier stages of the project.</w:t>
+        <w:t>One of the key successes was the faithful implementation of the Figma prototype. Using HTML and CSS, I was able to closely replicate the layout and visual design and then enhance it with JavaScript to achieve the desired interactivity and functionality. This resulted in a cohesive and operational website that matched the design intent presented in the earlier stages of the project.</w:t>
       </w:r>
     </w:p>
     <w:p>
@@ -1072,7 +1146,10 @@
         <w:t>in the shopping cart required careful logic and troubleshooting.</w:t>
       </w:r>
       <w:r>
-        <w:t xml:space="preserve"> </w:t>
+        <w:rPr>
+          <w:rFonts w:ascii="Yu Gothic UI Light" w:eastAsia="Yu Gothic UI Light" w:hAnsi="Yu Gothic UI Light"/>
+        </w:rPr>
+        <w:t xml:space="preserve"> Alongside this, there was also the constant challenge of adjusting the design to fit the mobile interface to keep it aligned with the prototype. This involved much trial and error as the already existing UI elements had to be re-adjusted for the new aspect ratio, as well as certain behaviours including the appearance and disappearance of elements based on aspect ratio. </w:t>
       </w:r>
       <w:r>
         <w:rPr>
@@ -1092,6 +1169,7 @@
         <w:rPr>
           <w:rFonts w:ascii="Yu Gothic UI Light" w:eastAsia="Yu Gothic UI Light" w:hAnsi="Yu Gothic UI Light"/>
         </w:rPr>
+        <w:lastRenderedPageBreak/>
         <w:t>There are, however, areas identified for future improvement. Features like a fully operational "sort by" and "search" functionality were not implemented, as they fell outside the initial scope of the brief. In addition, some secondary pages</w:t>
       </w:r>
       <w:r>
@@ -1116,45 +1194,212 @@
         <w:rPr>
           <w:rFonts w:ascii="Yu Gothic UI Light" w:eastAsia="Yu Gothic UI Light" w:hAnsi="Yu Gothic UI Light"/>
         </w:rPr>
-        <w:t xml:space="preserve">remain basic in </w:t>
-      </w:r>
-      <w:r>
-        <w:rPr>
-          <w:rFonts w:ascii="Yu Gothic UI Light" w:eastAsia="Yu Gothic UI Light" w:hAnsi="Yu Gothic UI Light"/>
+        <w:t>remain basic in design. Enhancing these pages with richer content and imagery would improve the overall depth and professionalism of the site. Similarly, expanding the content and design of connected pages could further enrich the user experience.</w:t>
+      </w:r>
+    </w:p>
+    <w:p>
+      <w:pPr>
+        <w:spacing w:line="240" w:lineRule="auto"/>
+        <w:rPr>
+          <w:rFonts w:ascii="Yu Gothic UI Light" w:eastAsia="Yu Gothic UI Light" w:hAnsi="Yu Gothic UI Light"/>
+        </w:rPr>
+      </w:pPr>
+      <w:r>
+        <w:rPr>
+          <w:rFonts w:ascii="Yu Gothic UI Light" w:eastAsia="Yu Gothic UI Light" w:hAnsi="Yu Gothic UI Light"/>
+        </w:rPr>
+        <w:t>In conclusion, the project has largely met its design objectives, delivering a functional, visually appealing, and user-friendly website. The experience has highlighted the importance of flexibility in design implementation, as well as the value of iterative improvement. With additional time and scope, further refinements could be made to elevate the project even further.</w:t>
+      </w:r>
+    </w:p>
+    <w:p>
+      <w:pPr>
+        <w:spacing w:line="240" w:lineRule="auto"/>
+        <w:rPr>
+          <w:rFonts w:ascii="Yu Gothic UI Light" w:eastAsia="Yu Gothic UI Light" w:hAnsi="Yu Gothic UI Light"/>
+        </w:rPr>
+      </w:pPr>
+    </w:p>
+    <w:p>
+      <w:pPr>
+        <w:spacing w:line="240" w:lineRule="auto"/>
+        <w:rPr>
+          <w:rFonts w:ascii="Yu Gothic UI Light" w:eastAsia="Yu Gothic UI Light" w:hAnsi="Yu Gothic UI Light"/>
+        </w:rPr>
+      </w:pPr>
+    </w:p>
+    <w:p>
+      <w:pPr>
+        <w:rPr>
+          <w:rFonts w:ascii="Yu Gothic UI Light" w:eastAsia="Yu Gothic UI Light" w:hAnsi="Yu Gothic UI Light"/>
+        </w:rPr>
+      </w:pPr>
+      <w:r>
+        <w:rPr>
+          <w:rFonts w:ascii="Yu Gothic UI Light" w:eastAsia="Yu Gothic UI Light" w:hAnsi="Yu Gothic UI Light"/>
+        </w:rPr>
+        <w:br w:type="page"/>
+      </w:r>
+    </w:p>
+    <w:p>
+      <w:pPr>
+        <w:pStyle w:val="Heading1"/>
+        <w:jc w:val="center"/>
+        <w:rPr>
+          <w:rFonts w:ascii="Yu Gothic UI Semibold" w:eastAsia="Yu Gothic UI Semibold" w:hAnsi="Yu Gothic UI Semibold"/>
+        </w:rPr>
+      </w:pPr>
+      <w:r>
+        <w:rPr>
+          <w:rFonts w:ascii="Yu Gothic UI Semibold" w:eastAsia="Yu Gothic UI Semibold" w:hAnsi="Yu Gothic UI Semibold"/>
         </w:rPr>
         <w:lastRenderedPageBreak/>
-        <w:t>design. Enhancing these pages with richer content and imagery would improve the overall depth and professionalism of the site. Similarly, expanding the content and design of connected pages could further enrich the user experience.</w:t>
-      </w:r>
-    </w:p>
-    <w:p>
-      <w:pPr>
-        <w:spacing w:line="240" w:lineRule="auto"/>
-        <w:rPr>
-          <w:rFonts w:ascii="Yu Gothic UI Light" w:eastAsia="Yu Gothic UI Light" w:hAnsi="Yu Gothic UI Light"/>
-        </w:rPr>
-      </w:pPr>
-      <w:r>
-        <w:rPr>
-          <w:rFonts w:ascii="Yu Gothic UI Light" w:eastAsia="Yu Gothic UI Light" w:hAnsi="Yu Gothic UI Light"/>
-        </w:rPr>
-        <w:t>In conclusion, the project has largely met its design objectives, delivering a functional, visually appealing, and user-friendly website. The experience has highlighted the importance of flexibility in design implementation, as well as the value of iterative improvement. With additional time and scope, further refinements could be made to elevate the project even further.</w:t>
-      </w:r>
-    </w:p>
-    <w:p>
-      <w:pPr>
-        <w:spacing w:line="240" w:lineRule="auto"/>
-        <w:rPr>
-          <w:rFonts w:ascii="Yu Gothic UI Light" w:eastAsia="Yu Gothic UI Light" w:hAnsi="Yu Gothic UI Light"/>
-        </w:rPr>
-      </w:pPr>
-    </w:p>
-    <w:p>
-      <w:pPr>
-        <w:spacing w:line="240" w:lineRule="auto"/>
-        <w:rPr>
-          <w:rFonts w:ascii="Yu Gothic UI Light" w:eastAsia="Yu Gothic UI Light" w:hAnsi="Yu Gothic UI Light"/>
-        </w:rPr>
-      </w:pPr>
+        <w:t>List of Code Files</w:t>
+      </w:r>
+    </w:p>
+    <w:p>
+      <w:pPr>
+        <w:pStyle w:val="Subtitle"/>
+        <w:rPr>
+          <w:rFonts w:ascii="Yu Gothic UI Semibold" w:eastAsia="Yu Gothic UI Semibold" w:hAnsi="Yu Gothic UI Semibold"/>
+        </w:rPr>
+      </w:pPr>
+      <w:r>
+        <w:rPr>
+          <w:rFonts w:ascii="Yu Gothic UI Semibold" w:eastAsia="Yu Gothic UI Semibold" w:hAnsi="Yu Gothic UI Semibold"/>
+        </w:rPr>
+        <w:t>HTML files</w:t>
+      </w:r>
+    </w:p>
+    <w:p>
+      <w:pPr>
+        <w:rPr>
+          <w:rFonts w:ascii="Yu Gothic UI Light" w:eastAsia="Yu Gothic UI Light" w:hAnsi="Yu Gothic UI Light"/>
+        </w:rPr>
+      </w:pPr>
+      <w:r>
+        <w:rPr>
+          <w:rFonts w:ascii="Yu Gothic UI Light" w:eastAsia="Yu Gothic UI Light" w:hAnsi="Yu Gothic UI Light"/>
+        </w:rPr>
+        <w:t xml:space="preserve">index.html (homepage/ index page). </w:t>
+      </w:r>
+      <w:r>
+        <w:rPr>
+          <w:rFonts w:ascii="Yu Gothic UI Light" w:eastAsia="Yu Gothic UI Light" w:hAnsi="Yu Gothic UI Light"/>
+        </w:rPr>
+        <w:t xml:space="preserve">Artsnob.html, Bolted.html (product pages). apparel.html, boys_swimwear.html, gear_and_equipment.html, mens_swimwear.html, skincare.html, toddlers_swimwear.html (products listing pages). </w:t>
+      </w:r>
+      <w:r>
+        <w:rPr>
+          <w:rFonts w:ascii="Yu Gothic UI Light" w:eastAsia="Yu Gothic UI Light" w:hAnsi="Yu Gothic UI Light"/>
+        </w:rPr>
+        <w:t>Cart_page.html (shopping cart page). checkout_page.html (checkout/payment page). create_account.html (account creation page). Forgot_password.html (forgot password page). profile_page.html (profile page).</w:t>
+      </w:r>
+    </w:p>
+    <w:p>
+      <w:pPr>
+        <w:pStyle w:val="Subtitle"/>
+        <w:rPr>
+          <w:rFonts w:ascii="Yu Gothic UI Semibold" w:eastAsia="Yu Gothic UI Semibold" w:hAnsi="Yu Gothic UI Semibold"/>
+        </w:rPr>
+      </w:pPr>
+      <w:r>
+        <w:rPr>
+          <w:rFonts w:ascii="Yu Gothic UI Semibold" w:eastAsia="Yu Gothic UI Semibold" w:hAnsi="Yu Gothic UI Semibold"/>
+        </w:rPr>
+        <w:t>CSS files</w:t>
+      </w:r>
+    </w:p>
+    <w:p>
+      <w:pPr>
+        <w:pStyle w:val="ListParagraph"/>
+        <w:numPr>
+          <w:ilvl w:val="0"/>
+          <w:numId w:val="1"/>
+        </w:numPr>
+        <w:rPr>
+          <w:rFonts w:ascii="Yu Gothic UI Light" w:eastAsia="Yu Gothic UI Light" w:hAnsi="Yu Gothic UI Light"/>
+        </w:rPr>
+      </w:pPr>
+      <w:r>
+        <w:rPr>
+          <w:rFonts w:ascii="Yu Gothic UI Light" w:eastAsia="Yu Gothic UI Light" w:hAnsi="Yu Gothic UI Light"/>
+        </w:rPr>
+        <w:t>A3.css (the primary CSS file concerning all the sizes, layouts and positioning and some of the behaviour UI elements seen across all pages)</w:t>
+      </w:r>
+    </w:p>
+    <w:p>
+      <w:pPr>
+        <w:pStyle w:val="ListParagraph"/>
+        <w:numPr>
+          <w:ilvl w:val="0"/>
+          <w:numId w:val="1"/>
+        </w:numPr>
+        <w:rPr>
+          <w:rFonts w:ascii="Yu Gothic UI Light" w:eastAsia="Yu Gothic UI Light" w:hAnsi="Yu Gothic UI Light"/>
+        </w:rPr>
+      </w:pPr>
+      <w:r>
+        <w:rPr>
+          <w:rFonts w:ascii="Yu Gothic UI Light" w:eastAsia="Yu Gothic UI Light" w:hAnsi="Yu Gothic UI Light"/>
+        </w:rPr>
+        <w:t>A3_fonts</w:t>
+      </w:r>
+      <w:r>
+        <w:rPr>
+          <w:rFonts w:ascii="Yu Gothic UI Light" w:eastAsia="Yu Gothic UI Light" w:hAnsi="Yu Gothic UI Light"/>
+        </w:rPr>
+        <w:t>.css (contains the imported typeface used and applied to all the text throughout the website, as well as all the CSS relating to changing and adjusting the fonts)</w:t>
+      </w:r>
+    </w:p>
+    <w:p>
+      <w:pPr>
+        <w:pStyle w:val="ListParagraph"/>
+        <w:numPr>
+          <w:ilvl w:val="0"/>
+          <w:numId w:val="1"/>
+        </w:numPr>
+        <w:rPr>
+          <w:rFonts w:ascii="Yu Gothic UI Light" w:eastAsia="Yu Gothic UI Light" w:hAnsi="Yu Gothic UI Light"/>
+        </w:rPr>
+      </w:pPr>
+      <w:r>
+        <w:rPr>
+          <w:rFonts w:ascii="Yu Gothic UI Light" w:eastAsia="Yu Gothic UI Light" w:hAnsi="Yu Gothic UI Light"/>
+        </w:rPr>
+        <w:t>A3_colors.css (CSS file dealing with the colors of all UI elements throughout the website)</w:t>
+      </w:r>
+    </w:p>
+    <w:p>
+      <w:pPr>
+        <w:pStyle w:val="Subtitle"/>
+        <w:rPr>
+          <w:rFonts w:ascii="Yu Gothic UI Semibold" w:eastAsia="Yu Gothic UI Semibold" w:hAnsi="Yu Gothic UI Semibold"/>
+        </w:rPr>
+      </w:pPr>
+      <w:r>
+        <w:rPr>
+          <w:rFonts w:ascii="Yu Gothic UI Semibold" w:eastAsia="Yu Gothic UI Semibold" w:hAnsi="Yu Gothic UI Semibold"/>
+        </w:rPr>
+        <w:t>JavaScript files</w:t>
+      </w:r>
+    </w:p>
+    <w:p>
+      <w:pPr>
+        <w:pStyle w:val="ListParagraph"/>
+        <w:numPr>
+          <w:ilvl w:val="0"/>
+          <w:numId w:val="2"/>
+        </w:numPr>
+        <w:rPr>
+          <w:rFonts w:ascii="Yu Gothic UI Light" w:eastAsia="Yu Gothic UI Light" w:hAnsi="Yu Gothic UI Light"/>
+        </w:rPr>
+      </w:pPr>
+      <w:r>
+        <w:rPr>
+          <w:rFonts w:ascii="Yu Gothic UI Light" w:eastAsia="Yu Gothic UI Light" w:hAnsi="Yu Gothic UI Light"/>
+        </w:rPr>
+        <w:t>A3.js (the single JS file containing code relating to the behaviour of the website, with its main uses being hiding and showing elements based on screen aspect ratio and adding products to cart)</w:t>
+      </w:r>
     </w:p>
     <w:sectPr>
       <w:pgSz w:w="16838" w:h="11906" w:orient="landscape"/>
@@ -1164,6 +1409,243 @@
     </w:sectPr>
   </w:body>
 </w:document>
+</file>
+
+<file path=word/numbering.xml><?xml version="1.0" encoding="utf-8"?>
+<w:numbering xmlns:wpc="http://schemas.microsoft.com/office/word/2010/wordprocessingCanvas" xmlns:cx="http://schemas.microsoft.com/office/drawing/2014/chartex" xmlns:cx1="http://schemas.microsoft.com/office/drawing/2015/9/8/chartex" xmlns:cx2="http://schemas.microsoft.com/office/drawing/2015/10/21/chartex" xmlns:cx3="http://schemas.microsoft.com/office/drawing/2016/5/9/chartex" xmlns:cx4="http://schemas.microsoft.com/office/drawing/2016/5/10/chartex" xmlns:cx5="http://schemas.microsoft.com/office/drawing/2016/5/11/chartex" xmlns:cx6="http://schemas.microsoft.com/office/drawing/2016/5/12/chartex" xmlns:cx7="http://schemas.microsoft.com/office/drawing/2016/5/13/chartex" xmlns:cx8="http://schemas.microsoft.com/office/drawing/2016/5/14/chartex" xmlns:mc="http://schemas.openxmlformats.org/markup-compatibility/2006" xmlns:aink="http://schemas.microsoft.com/office/drawing/2016/ink" xmlns:am3d="http://schemas.microsoft.com/office/drawing/2017/model3d" xmlns:o="urn:schemas-microsoft-com:office:office" xmlns:oel="http://schemas.microsoft.com/office/2019/extlst" xmlns:r="http://schemas.openxmlformats.org/officeDocument/2006/relationships" xmlns:m="http://schemas.openxmlformats.org/officeDocument/2006/math" xmlns:v="urn:schemas-microsoft-com:vml" xmlns:wp14="http://schemas.microsoft.com/office/word/2010/wordprocessingDrawing" xmlns:wp="http://schemas.openxmlformats.org/drawingml/2006/wordprocessingDrawing" xmlns:w10="urn:schemas-microsoft-com:office:word" xmlns:w="http://schemas.openxmlformats.org/wordprocessingml/2006/main" xmlns:w14="http://schemas.microsoft.com/office/word/2010/wordml" xmlns:w15="http://schemas.microsoft.com/office/word/2012/wordml" xmlns:w16cex="http://schemas.microsoft.com/office/word/2018/wordml/cex" xmlns:w16cid="http://schemas.microsoft.com/office/word/2016/wordml/cid" xmlns:w16="http://schemas.microsoft.com/office/word/2018/wordml" xmlns:w16du="http://schemas.microsoft.com/office/word/2023/wordml/word16du" xmlns:w16sdtdh="http://schemas.microsoft.com/office/word/2020/wordml/sdtdatahash" xmlns:w16sdtfl="http://schemas.microsoft.com/office/word/2024/wordml/sdtformatlock" xmlns:w16se="http://schemas.microsoft.com/office/word/2015/wordml/symex" xmlns:wpg="http://schemas.microsoft.com/office/word/2010/wordprocessingGroup" xmlns:wpi="http://schemas.microsoft.com/office/word/2010/wordprocessingInk" xmlns:wne="http://schemas.microsoft.com/office/word/2006/wordml" xmlns:wps="http://schemas.microsoft.com/office/word/2010/wordprocessingShape" mc:Ignorable="w14 w15 w16se w16cid w16 w16cex w16sdtdh w16sdtfl w16du wp14">
+  <w:abstractNum w:abstractNumId="0" w15:restartNumberingAfterBreak="0">
+    <w:nsid w:val="63B84D35"/>
+    <w:multiLevelType w:val="hybridMultilevel"/>
+    <w:tmpl w:val="646E6538"/>
+    <w:lvl w:ilvl="0" w:tplc="0C090001">
+      <w:start w:val="1"/>
+      <w:numFmt w:val="bullet"/>
+      <w:lvlText w:val=""/>
+      <w:lvlJc w:val="left"/>
+      <w:pPr>
+        <w:ind w:left="720" w:hanging="360"/>
+      </w:pPr>
+      <w:rPr>
+        <w:rFonts w:ascii="Symbol" w:hAnsi="Symbol" w:hint="default"/>
+      </w:rPr>
+    </w:lvl>
+    <w:lvl w:ilvl="1" w:tplc="0C090003" w:tentative="1">
+      <w:start w:val="1"/>
+      <w:numFmt w:val="bullet"/>
+      <w:lvlText w:val="o"/>
+      <w:lvlJc w:val="left"/>
+      <w:pPr>
+        <w:ind w:left="1440" w:hanging="360"/>
+      </w:pPr>
+      <w:rPr>
+        <w:rFonts w:ascii="Courier New" w:hAnsi="Courier New" w:cs="Courier New" w:hint="default"/>
+      </w:rPr>
+    </w:lvl>
+    <w:lvl w:ilvl="2" w:tplc="0C090005" w:tentative="1">
+      <w:start w:val="1"/>
+      <w:numFmt w:val="bullet"/>
+      <w:lvlText w:val=""/>
+      <w:lvlJc w:val="left"/>
+      <w:pPr>
+        <w:ind w:left="2160" w:hanging="360"/>
+      </w:pPr>
+      <w:rPr>
+        <w:rFonts w:ascii="Wingdings" w:hAnsi="Wingdings" w:hint="default"/>
+      </w:rPr>
+    </w:lvl>
+    <w:lvl w:ilvl="3" w:tplc="0C090001" w:tentative="1">
+      <w:start w:val="1"/>
+      <w:numFmt w:val="bullet"/>
+      <w:lvlText w:val=""/>
+      <w:lvlJc w:val="left"/>
+      <w:pPr>
+        <w:ind w:left="2880" w:hanging="360"/>
+      </w:pPr>
+      <w:rPr>
+        <w:rFonts w:ascii="Symbol" w:hAnsi="Symbol" w:hint="default"/>
+      </w:rPr>
+    </w:lvl>
+    <w:lvl w:ilvl="4" w:tplc="0C090003" w:tentative="1">
+      <w:start w:val="1"/>
+      <w:numFmt w:val="bullet"/>
+      <w:lvlText w:val="o"/>
+      <w:lvlJc w:val="left"/>
+      <w:pPr>
+        <w:ind w:left="3600" w:hanging="360"/>
+      </w:pPr>
+      <w:rPr>
+        <w:rFonts w:ascii="Courier New" w:hAnsi="Courier New" w:cs="Courier New" w:hint="default"/>
+      </w:rPr>
+    </w:lvl>
+    <w:lvl w:ilvl="5" w:tplc="0C090005" w:tentative="1">
+      <w:start w:val="1"/>
+      <w:numFmt w:val="bullet"/>
+      <w:lvlText w:val=""/>
+      <w:lvlJc w:val="left"/>
+      <w:pPr>
+        <w:ind w:left="4320" w:hanging="360"/>
+      </w:pPr>
+      <w:rPr>
+        <w:rFonts w:ascii="Wingdings" w:hAnsi="Wingdings" w:hint="default"/>
+      </w:rPr>
+    </w:lvl>
+    <w:lvl w:ilvl="6" w:tplc="0C090001" w:tentative="1">
+      <w:start w:val="1"/>
+      <w:numFmt w:val="bullet"/>
+      <w:lvlText w:val=""/>
+      <w:lvlJc w:val="left"/>
+      <w:pPr>
+        <w:ind w:left="5040" w:hanging="360"/>
+      </w:pPr>
+      <w:rPr>
+        <w:rFonts w:ascii="Symbol" w:hAnsi="Symbol" w:hint="default"/>
+      </w:rPr>
+    </w:lvl>
+    <w:lvl w:ilvl="7" w:tplc="0C090003" w:tentative="1">
+      <w:start w:val="1"/>
+      <w:numFmt w:val="bullet"/>
+      <w:lvlText w:val="o"/>
+      <w:lvlJc w:val="left"/>
+      <w:pPr>
+        <w:ind w:left="5760" w:hanging="360"/>
+      </w:pPr>
+      <w:rPr>
+        <w:rFonts w:ascii="Courier New" w:hAnsi="Courier New" w:cs="Courier New" w:hint="default"/>
+      </w:rPr>
+    </w:lvl>
+    <w:lvl w:ilvl="8" w:tplc="0C090005" w:tentative="1">
+      <w:start w:val="1"/>
+      <w:numFmt w:val="bullet"/>
+      <w:lvlText w:val=""/>
+      <w:lvlJc w:val="left"/>
+      <w:pPr>
+        <w:ind w:left="6480" w:hanging="360"/>
+      </w:pPr>
+      <w:rPr>
+        <w:rFonts w:ascii="Wingdings" w:hAnsi="Wingdings" w:hint="default"/>
+      </w:rPr>
+    </w:lvl>
+  </w:abstractNum>
+  <w:abstractNum w:abstractNumId="1" w15:restartNumberingAfterBreak="0">
+    <w:nsid w:val="762D7C88"/>
+    <w:multiLevelType w:val="hybridMultilevel"/>
+    <w:tmpl w:val="A1D61FFA"/>
+    <w:lvl w:ilvl="0" w:tplc="0C090001">
+      <w:start w:val="1"/>
+      <w:numFmt w:val="bullet"/>
+      <w:lvlText w:val=""/>
+      <w:lvlJc w:val="left"/>
+      <w:pPr>
+        <w:ind w:left="720" w:hanging="360"/>
+      </w:pPr>
+      <w:rPr>
+        <w:rFonts w:ascii="Symbol" w:hAnsi="Symbol" w:hint="default"/>
+      </w:rPr>
+    </w:lvl>
+    <w:lvl w:ilvl="1" w:tplc="0C090003" w:tentative="1">
+      <w:start w:val="1"/>
+      <w:numFmt w:val="bullet"/>
+      <w:lvlText w:val="o"/>
+      <w:lvlJc w:val="left"/>
+      <w:pPr>
+        <w:ind w:left="1440" w:hanging="360"/>
+      </w:pPr>
+      <w:rPr>
+        <w:rFonts w:ascii="Courier New" w:hAnsi="Courier New" w:cs="Courier New" w:hint="default"/>
+      </w:rPr>
+    </w:lvl>
+    <w:lvl w:ilvl="2" w:tplc="0C090005" w:tentative="1">
+      <w:start w:val="1"/>
+      <w:numFmt w:val="bullet"/>
+      <w:lvlText w:val=""/>
+      <w:lvlJc w:val="left"/>
+      <w:pPr>
+        <w:ind w:left="2160" w:hanging="360"/>
+      </w:pPr>
+      <w:rPr>
+        <w:rFonts w:ascii="Wingdings" w:hAnsi="Wingdings" w:hint="default"/>
+      </w:rPr>
+    </w:lvl>
+    <w:lvl w:ilvl="3" w:tplc="0C090001" w:tentative="1">
+      <w:start w:val="1"/>
+      <w:numFmt w:val="bullet"/>
+      <w:lvlText w:val=""/>
+      <w:lvlJc w:val="left"/>
+      <w:pPr>
+        <w:ind w:left="2880" w:hanging="360"/>
+      </w:pPr>
+      <w:rPr>
+        <w:rFonts w:ascii="Symbol" w:hAnsi="Symbol" w:hint="default"/>
+      </w:rPr>
+    </w:lvl>
+    <w:lvl w:ilvl="4" w:tplc="0C090003" w:tentative="1">
+      <w:start w:val="1"/>
+      <w:numFmt w:val="bullet"/>
+      <w:lvlText w:val="o"/>
+      <w:lvlJc w:val="left"/>
+      <w:pPr>
+        <w:ind w:left="3600" w:hanging="360"/>
+      </w:pPr>
+      <w:rPr>
+        <w:rFonts w:ascii="Courier New" w:hAnsi="Courier New" w:cs="Courier New" w:hint="default"/>
+      </w:rPr>
+    </w:lvl>
+    <w:lvl w:ilvl="5" w:tplc="0C090005" w:tentative="1">
+      <w:start w:val="1"/>
+      <w:numFmt w:val="bullet"/>
+      <w:lvlText w:val=""/>
+      <w:lvlJc w:val="left"/>
+      <w:pPr>
+        <w:ind w:left="4320" w:hanging="360"/>
+      </w:pPr>
+      <w:rPr>
+        <w:rFonts w:ascii="Wingdings" w:hAnsi="Wingdings" w:hint="default"/>
+      </w:rPr>
+    </w:lvl>
+    <w:lvl w:ilvl="6" w:tplc="0C090001" w:tentative="1">
+      <w:start w:val="1"/>
+      <w:numFmt w:val="bullet"/>
+      <w:lvlText w:val=""/>
+      <w:lvlJc w:val="left"/>
+      <w:pPr>
+        <w:ind w:left="5040" w:hanging="360"/>
+      </w:pPr>
+      <w:rPr>
+        <w:rFonts w:ascii="Symbol" w:hAnsi="Symbol" w:hint="default"/>
+      </w:rPr>
+    </w:lvl>
+    <w:lvl w:ilvl="7" w:tplc="0C090003" w:tentative="1">
+      <w:start w:val="1"/>
+      <w:numFmt w:val="bullet"/>
+      <w:lvlText w:val="o"/>
+      <w:lvlJc w:val="left"/>
+      <w:pPr>
+        <w:ind w:left="5760" w:hanging="360"/>
+      </w:pPr>
+      <w:rPr>
+        <w:rFonts w:ascii="Courier New" w:hAnsi="Courier New" w:cs="Courier New" w:hint="default"/>
+      </w:rPr>
+    </w:lvl>
+    <w:lvl w:ilvl="8" w:tplc="0C090005" w:tentative="1">
+      <w:start w:val="1"/>
+      <w:numFmt w:val="bullet"/>
+      <w:lvlText w:val=""/>
+      <w:lvlJc w:val="left"/>
+      <w:pPr>
+        <w:ind w:left="6480" w:hanging="360"/>
+      </w:pPr>
+      <w:rPr>
+        <w:rFonts w:ascii="Wingdings" w:hAnsi="Wingdings" w:hint="default"/>
+      </w:rPr>
+    </w:lvl>
+  </w:abstractNum>
+  <w:num w:numId="1" w16cid:durableId="1017970916">
+    <w:abstractNumId w:val="0"/>
+  </w:num>
+  <w:num w:numId="2" w16cid:durableId="493028931">
+    <w:abstractNumId w:val="1"/>
+  </w:num>
+</w:numbering>
 </file>
 
 <file path=word/styles.xml><?xml version="1.0" encoding="utf-8"?>
@@ -1769,6 +2251,7 @@
   <w:style w:type="character" w:default="1" w:styleId="DefaultParagraphFont">
     <w:name w:val="Default Paragraph Font"/>
     <w:uiPriority w:val="1"/>
+    <w:semiHidden/>
     <w:unhideWhenUsed/>
   </w:style>
   <w:style w:type="table" w:default="1" w:styleId="TableNormal">

</xml_diff>